<commit_message>
Updated proposal with extra stretch goal.
</commit_message>
<xml_diff>
--- a/Final_Project_Proposal.docx
+++ b/Final_Project_Proposal.docx
@@ -1,6 +1,6 @@
 
 <file path=word/document.xml><?xml version="1.0" encoding="utf-8"?>
-<w:document xmlns:wpc="http://schemas.microsoft.com/office/word/2010/wordprocessingCanvas" xmlns:mo="http://schemas.microsoft.com/office/mac/office/2008/main" xmlns:mc="http://schemas.openxmlformats.org/markup-compatibility/2006" xmlns:mv="urn:schemas-microsoft-com:mac:vml" xmlns:o="urn:schemas-microsoft-com:office:office" xmlns:r="http://schemas.openxmlformats.org/officeDocument/2006/relationships" xmlns:m="http://schemas.openxmlformats.org/officeDocument/2006/math" xmlns:v="urn:schemas-microsoft-com:vml" xmlns:wp14="http://schemas.microsoft.com/office/word/2010/wordprocessingDrawing" xmlns:wp="http://schemas.openxmlformats.org/drawingml/2006/wordprocessingDrawing" xmlns:w10="urn:schemas-microsoft-com:office:word" xmlns:w="http://schemas.openxmlformats.org/wordprocessingml/2006/main" xmlns:w14="http://schemas.microsoft.com/office/word/2010/wordml" xmlns:wpg="http://schemas.microsoft.com/office/word/2010/wordprocessingGroup" xmlns:wpi="http://schemas.microsoft.com/office/word/2010/wordprocessingInk" xmlns:wne="http://schemas.microsoft.com/office/word/2006/wordml" xmlns:wps="http://schemas.microsoft.com/office/word/2010/wordprocessingShape" mc:Ignorable="w14 wp14">
+<w:document xmlns:wpc="http://schemas.microsoft.com/office/word/2010/wordprocessingCanvas" xmlns:mc="http://schemas.openxmlformats.org/markup-compatibility/2006" xmlns:o="urn:schemas-microsoft-com:office:office" xmlns:r="http://schemas.openxmlformats.org/officeDocument/2006/relationships" xmlns:m="http://schemas.openxmlformats.org/officeDocument/2006/math" xmlns:v="urn:schemas-microsoft-com:vml" xmlns:wp14="http://schemas.microsoft.com/office/word/2010/wordprocessingDrawing" xmlns:wp="http://schemas.openxmlformats.org/drawingml/2006/wordprocessingDrawing" xmlns:w10="urn:schemas-microsoft-com:office:word" xmlns:w="http://schemas.openxmlformats.org/wordprocessingml/2006/main" xmlns:w14="http://schemas.microsoft.com/office/word/2010/wordml" xmlns:w15="http://schemas.microsoft.com/office/word/2012/wordml" xmlns:wpg="http://schemas.microsoft.com/office/word/2010/wordprocessingGroup" xmlns:wpi="http://schemas.microsoft.com/office/word/2010/wordprocessingInk" xmlns:wne="http://schemas.microsoft.com/office/word/2006/wordml" xmlns:wps="http://schemas.microsoft.com/office/word/2010/wordprocessingShape" mc:Ignorable="w14 w15 wp14">
   <w:body>
     <w:p>
       <w:pPr>
@@ -56,7 +56,19 @@
         <w:t xml:space="preserve">. </w:t>
       </w:r>
       <w:r>
-        <w:t>Once our program is given a DNA strand, it will immediately generate the complement strand. Now, we will have both strands necessary for evaluation. Then we will cover three cases for each strand, whether the read starts from the first, second, or third codon position. For each case, the program will determine which codon matches which protein by using the codon table (Figure 1).</w:t>
+        <w:t xml:space="preserve">Once our program is given a DNA strand, it will immediately generate the complement strand. </w:t>
+      </w:r>
+      <w:r>
+        <w:t>Now</w:t>
+      </w:r>
+      <w:r>
+        <w:t>, we will have both strands necessary for evaluation. Then</w:t>
+      </w:r>
+      <w:r>
+        <w:t>,</w:t>
+      </w:r>
+      <w:r>
+        <w:t xml:space="preserve"> we will cover three cases for each strand, whether the read starts from the first, second, or third codon position. For each case, the program will determine which codon matches which protein by using the codon table (Figure 1).</w:t>
       </w:r>
       <w:r>
         <w:t xml:space="preserve"> Once the protein sequence is determined, we will </w:t>
@@ -101,10 +113,7 @@
         <w:t xml:space="preserve"> </w:t>
       </w:r>
       <w:r>
-        <w:t>PAUDA</w:t>
-      </w:r>
-      <w:r>
-        <w:t xml:space="preserve"> runs approximately ten thousand times faster than BLASTX, hopefully our program can run as fast as BLASTX.</w:t>
+        <w:t>PAUDA runs approximately ten thousand times faster than BLASTX, hopefully our program can run as fast as BLASTX.</w:t>
       </w:r>
       <w:r>
         <w:rPr>
@@ -146,7 +155,7 @@
                     </pic:cNvPicPr>
                   </pic:nvPicPr>
                   <pic:blipFill>
-                    <a:blip r:embed="rId8">
+                    <a:blip r:embed="rId7">
                       <a:extLst>
                         <a:ext uri="{28A0092B-C50C-407E-A947-70E740481C1C}">
                           <a14:useLocalDpi xmlns:a14="http://schemas.microsoft.com/office/drawing/2010/main" val="0"/>
@@ -241,7 +250,7 @@
                         <a:effectLst/>
                         <a:extLst>
                           <a:ext uri="{C572A759-6A51-4108-AA02-DFA0A04FC94B}">
-                            <ma14:wrappingTextBoxFlag xmlns:ma14="http://schemas.microsoft.com/office/mac/drawingml/2011/main"/>
+                            <ma14:wrappingTextBoxFlag xmlns:ma14="http://schemas.microsoft.com/office/mac/drawingml/2011/main" xmlns:w="http://schemas.openxmlformats.org/wordprocessingml/2006/main" xmlns:w10="urn:schemas-microsoft-com:office:word" xmlns:v="urn:schemas-microsoft-com:vml" xmlns:o="urn:schemas-microsoft-com:office:office" xmlns:mv="urn:schemas-microsoft-com:mac:vml" xmlns:mo="http://schemas.microsoft.com/office/mac/office/2008/main" xmlns=""/>
                           </a:ext>
                         </a:extLst>
                       </wps:spPr>
@@ -285,11 +294,11 @@
           </mc:Choice>
           <mc:Fallback>
             <w:pict>
-              <v:shapetype id="_x0000_t202" coordsize="21600,21600" o:spt="202" path="m0,0l0,21600,21600,21600,21600,0xe">
+              <v:shapetype w14:anchorId="138F8805" id="_x0000_t202" coordsize="21600,21600" o:spt="202" path="m,l,21600r21600,l21600,xe">
                 <v:stroke joinstyle="miter"/>
                 <v:path gradientshapeok="t" o:connecttype="rect"/>
               </v:shapetype>
-              <v:shape id="Text Box 2" o:spid="_x0000_s1026" type="#_x0000_t202" style="position:absolute;margin-left:186.15pt;margin-top:11.45pt;width:56.85pt;height:27pt;z-index:251659264;visibility:visible;mso-wrap-style:none;mso-height-percent:0;mso-wrap-distance-left:9pt;mso-wrap-distance-top:0;mso-wrap-distance-right:9pt;mso-wrap-distance-bottom:0;mso-position-horizontal:absolute;mso-position-horizontal-relative:text;mso-position-vertical:absolute;mso-position-vertical-relative:text;mso-height-percent:0;mso-height-relative:margin;v-text-anchor:top" o:gfxdata="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" filled="f" stroked="f">
+              <v:shape id="Text Box 2" o:spid="_x0000_s1026" type="#_x0000_t202" style="position:absolute;margin-left:186.15pt;margin-top:11.45pt;width:56.85pt;height:27pt;z-index:251659264;visibility:visible;mso-wrap-style:none;mso-height-percent:0;mso-wrap-distance-left:9pt;mso-wrap-distance-top:0;mso-wrap-distance-right:9pt;mso-wrap-distance-bottom:0;mso-position-horizontal:absolute;mso-position-horizontal-relative:text;mso-position-vertical:absolute;mso-position-vertical-relative:text;mso-height-percent:0;mso-height-relative:margin;v-text-anchor:top" o:gfxdata="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" filled="f" stroked="f">
                 <v:textbox>
                   <w:txbxContent>
                     <w:p>
@@ -327,7 +336,15 @@
         <w:t>The main milestones that we need to accomplish are: (1) DNA transcription to mRNA, (2) mRNA translation to the corresponding protein, (3) translation from all six possible reading frames, (4) protein alignment with database.</w:t>
       </w:r>
       <w:r>
-        <w:t xml:space="preserve"> Once all of these goals have been met, then we can begin to expand the program by possibly being able to provide the tool a FASTA file which will first assemble the genome and then perform the typical tasks of transcription and translation. </w:t>
+        <w:t xml:space="preserve"> Once all of these goals have been met, then we can begin to expand the program by possibly being able to provide the tool a FASTA file which will</w:t>
+      </w:r>
+      <w:bookmarkStart w:id="0" w:name="_GoBack"/>
+      <w:bookmarkEnd w:id="0"/>
+      <w:r>
+        <w:t xml:space="preserve"> first assemble the genome and then perform the typical tasks of transcription and translation. </w:t>
+      </w:r>
+      <w:r>
+        <w:t xml:space="preserve"> Another stretch goal would be to match the time complexity and speed of the BLASTX program.</w:t>
       </w:r>
     </w:p>
     <w:p>
@@ -357,7 +374,7 @@
           <w:numId w:val="1"/>
         </w:numPr>
       </w:pPr>
-      <w:hyperlink r:id="rId9" w:history="1">
+      <w:hyperlink r:id="rId8" w:history="1">
         <w:r>
           <w:rPr>
             <w:rStyle w:val="Hyperlink"/>
@@ -374,7 +391,7 @@
           <w:numId w:val="1"/>
         </w:numPr>
       </w:pPr>
-      <w:hyperlink r:id="rId10" w:history="1">
+      <w:hyperlink r:id="rId9" w:history="1">
         <w:r>
           <w:rPr>
             <w:rStyle w:val="Hyperlink"/>
@@ -391,7 +408,7 @@
           <w:numId w:val="1"/>
         </w:numPr>
       </w:pPr>
-      <w:hyperlink r:id="rId11" w:history="1">
+      <w:hyperlink r:id="rId10" w:history="1">
         <w:r>
           <w:rPr>
             <w:rStyle w:val="Hyperlink"/>
@@ -399,8 +416,6 @@
           <w:t>http://www.ncbi.nlm.nih.gov/pubmed/2231712</w:t>
         </w:r>
       </w:hyperlink>
-      <w:bookmarkStart w:id="0" w:name="_GoBack"/>
-      <w:bookmarkEnd w:id="0"/>
     </w:p>
     <w:sectPr>
       <w:pgSz w:w="12240" w:h="15840"/>
@@ -413,7 +428,7 @@
 </file>
 
 <file path=word/endnotes.xml><?xml version="1.0" encoding="utf-8"?>
-<w:endnotes xmlns:wpc="http://schemas.microsoft.com/office/word/2010/wordprocessingCanvas" xmlns:mo="http://schemas.microsoft.com/office/mac/office/2008/main" xmlns:mc="http://schemas.openxmlformats.org/markup-compatibility/2006" xmlns:mv="urn:schemas-microsoft-com:mac:vml" xmlns:o="urn:schemas-microsoft-com:office:office" xmlns:r="http://schemas.openxmlformats.org/officeDocument/2006/relationships" xmlns:m="http://schemas.openxmlformats.org/officeDocument/2006/math" xmlns:v="urn:schemas-microsoft-com:vml" xmlns:wp14="http://schemas.microsoft.com/office/word/2010/wordprocessingDrawing" xmlns:wp="http://schemas.openxmlformats.org/drawingml/2006/wordprocessingDrawing" xmlns:w10="urn:schemas-microsoft-com:office:word" xmlns:w="http://schemas.openxmlformats.org/wordprocessingml/2006/main" xmlns:w14="http://schemas.microsoft.com/office/word/2010/wordml" xmlns:wpg="http://schemas.microsoft.com/office/word/2010/wordprocessingGroup" xmlns:wpi="http://schemas.microsoft.com/office/word/2010/wordprocessingInk" xmlns:wne="http://schemas.microsoft.com/office/word/2006/wordml" xmlns:wps="http://schemas.microsoft.com/office/word/2010/wordprocessingShape" mc:Ignorable="w14 wp14">
+<w:endnotes xmlns:wpc="http://schemas.microsoft.com/office/word/2010/wordprocessingCanvas" xmlns:mc="http://schemas.openxmlformats.org/markup-compatibility/2006" xmlns:o="urn:schemas-microsoft-com:office:office" xmlns:r="http://schemas.openxmlformats.org/officeDocument/2006/relationships" xmlns:m="http://schemas.openxmlformats.org/officeDocument/2006/math" xmlns:v="urn:schemas-microsoft-com:vml" xmlns:wp14="http://schemas.microsoft.com/office/word/2010/wordprocessingDrawing" xmlns:wp="http://schemas.openxmlformats.org/drawingml/2006/wordprocessingDrawing" xmlns:w10="urn:schemas-microsoft-com:office:word" xmlns:w="http://schemas.openxmlformats.org/wordprocessingml/2006/main" xmlns:w14="http://schemas.microsoft.com/office/word/2010/wordml" xmlns:w15="http://schemas.microsoft.com/office/word/2012/wordml" xmlns:wpg="http://schemas.microsoft.com/office/word/2010/wordprocessingGroup" xmlns:wpi="http://schemas.microsoft.com/office/word/2010/wordprocessingInk" xmlns:wne="http://schemas.microsoft.com/office/word/2006/wordml" xmlns:wps="http://schemas.microsoft.com/office/word/2010/wordprocessingShape" mc:Ignorable="w14 w15 wp14">
   <w:endnote w:type="separator" w:id="-1">
     <w:p>
       <w:r>
@@ -432,7 +447,7 @@
 </file>
 
 <file path=word/footnotes.xml><?xml version="1.0" encoding="utf-8"?>
-<w:footnotes xmlns:wpc="http://schemas.microsoft.com/office/word/2010/wordprocessingCanvas" xmlns:mo="http://schemas.microsoft.com/office/mac/office/2008/main" xmlns:mc="http://schemas.openxmlformats.org/markup-compatibility/2006" xmlns:mv="urn:schemas-microsoft-com:mac:vml" xmlns:o="urn:schemas-microsoft-com:office:office" xmlns:r="http://schemas.openxmlformats.org/officeDocument/2006/relationships" xmlns:m="http://schemas.openxmlformats.org/officeDocument/2006/math" xmlns:v="urn:schemas-microsoft-com:vml" xmlns:wp14="http://schemas.microsoft.com/office/word/2010/wordprocessingDrawing" xmlns:wp="http://schemas.openxmlformats.org/drawingml/2006/wordprocessingDrawing" xmlns:w10="urn:schemas-microsoft-com:office:word" xmlns:w="http://schemas.openxmlformats.org/wordprocessingml/2006/main" xmlns:w14="http://schemas.microsoft.com/office/word/2010/wordml" xmlns:wpg="http://schemas.microsoft.com/office/word/2010/wordprocessingGroup" xmlns:wpi="http://schemas.microsoft.com/office/word/2010/wordprocessingInk" xmlns:wne="http://schemas.microsoft.com/office/word/2006/wordml" xmlns:wps="http://schemas.microsoft.com/office/word/2010/wordprocessingShape" mc:Ignorable="w14 wp14">
+<w:footnotes xmlns:wpc="http://schemas.microsoft.com/office/word/2010/wordprocessingCanvas" xmlns:mc="http://schemas.openxmlformats.org/markup-compatibility/2006" xmlns:o="urn:schemas-microsoft-com:office:office" xmlns:r="http://schemas.openxmlformats.org/officeDocument/2006/relationships" xmlns:m="http://schemas.openxmlformats.org/officeDocument/2006/math" xmlns:v="urn:schemas-microsoft-com:vml" xmlns:wp14="http://schemas.microsoft.com/office/word/2010/wordprocessingDrawing" xmlns:wp="http://schemas.openxmlformats.org/drawingml/2006/wordprocessingDrawing" xmlns:w10="urn:schemas-microsoft-com:office:word" xmlns:w="http://schemas.openxmlformats.org/wordprocessingml/2006/main" xmlns:w14="http://schemas.microsoft.com/office/word/2010/wordml" xmlns:w15="http://schemas.microsoft.com/office/word/2012/wordml" xmlns:wpg="http://schemas.microsoft.com/office/word/2010/wordprocessingGroup" xmlns:wpi="http://schemas.microsoft.com/office/word/2010/wordprocessingInk" xmlns:wne="http://schemas.microsoft.com/office/word/2006/wordml" xmlns:wps="http://schemas.microsoft.com/office/word/2010/wordprocessingShape" mc:Ignorable="w14 w15 wp14">
   <w:footnote w:type="separator" w:id="-1">
     <w:p>
       <w:r>
@@ -451,8 +466,8 @@
 </file>
 
 <file path=word/numbering.xml><?xml version="1.0" encoding="utf-8"?>
-<w:numbering xmlns:wpc="http://schemas.microsoft.com/office/word/2010/wordprocessingCanvas" xmlns:mo="http://schemas.microsoft.com/office/mac/office/2008/main" xmlns:mc="http://schemas.openxmlformats.org/markup-compatibility/2006" xmlns:mv="urn:schemas-microsoft-com:mac:vml" xmlns:o="urn:schemas-microsoft-com:office:office" xmlns:r="http://schemas.openxmlformats.org/officeDocument/2006/relationships" xmlns:m="http://schemas.openxmlformats.org/officeDocument/2006/math" xmlns:v="urn:schemas-microsoft-com:vml" xmlns:wp14="http://schemas.microsoft.com/office/word/2010/wordprocessingDrawing" xmlns:wp="http://schemas.openxmlformats.org/drawingml/2006/wordprocessingDrawing" xmlns:w10="urn:schemas-microsoft-com:office:word" xmlns:w="http://schemas.openxmlformats.org/wordprocessingml/2006/main" xmlns:w14="http://schemas.microsoft.com/office/word/2010/wordml" xmlns:wpg="http://schemas.microsoft.com/office/word/2010/wordprocessingGroup" xmlns:wpi="http://schemas.microsoft.com/office/word/2010/wordprocessingInk" xmlns:wne="http://schemas.microsoft.com/office/word/2006/wordml" xmlns:wps="http://schemas.microsoft.com/office/word/2010/wordprocessingShape" mc:Ignorable="w14 wp14">
-  <w:abstractNum w:abstractNumId="0">
+<w:numbering xmlns:wpc="http://schemas.microsoft.com/office/word/2010/wordprocessingCanvas" xmlns:mc="http://schemas.openxmlformats.org/markup-compatibility/2006" xmlns:o="urn:schemas-microsoft-com:office:office" xmlns:r="http://schemas.openxmlformats.org/officeDocument/2006/relationships" xmlns:m="http://schemas.openxmlformats.org/officeDocument/2006/math" xmlns:v="urn:schemas-microsoft-com:vml" xmlns:wp14="http://schemas.microsoft.com/office/word/2010/wordprocessingDrawing" xmlns:wp="http://schemas.openxmlformats.org/drawingml/2006/wordprocessingDrawing" xmlns:w10="urn:schemas-microsoft-com:office:word" xmlns:w="http://schemas.openxmlformats.org/wordprocessingml/2006/main" xmlns:w14="http://schemas.microsoft.com/office/word/2010/wordml" xmlns:w15="http://schemas.microsoft.com/office/word/2012/wordml" xmlns:wpg="http://schemas.microsoft.com/office/word/2010/wordprocessingGroup" xmlns:wpi="http://schemas.microsoft.com/office/word/2010/wordprocessingInk" xmlns:wne="http://schemas.microsoft.com/office/word/2006/wordml" xmlns:wps="http://schemas.microsoft.com/office/word/2010/wordprocessingShape" mc:Ignorable="w14 w15 wp14">
+  <w:abstractNum w:abstractNumId="0" w15:restartNumberingAfterBreak="0">
     <w:nsid w:val="5A535868"/>
     <w:multiLevelType w:val="hybridMultilevel"/>
     <w:tmpl w:val="B7BE75B2"/>
@@ -545,7 +560,7 @@
 </file>
 
 <file path=word/styles.xml><?xml version="1.0" encoding="utf-8"?>
-<w:styles xmlns:mc="http://schemas.openxmlformats.org/markup-compatibility/2006" xmlns:r="http://schemas.openxmlformats.org/officeDocument/2006/relationships" xmlns:w="http://schemas.openxmlformats.org/wordprocessingml/2006/main" xmlns:w14="http://schemas.microsoft.com/office/word/2010/wordml" mc:Ignorable="w14">
+<w:styles xmlns:mc="http://schemas.openxmlformats.org/markup-compatibility/2006" xmlns:r="http://schemas.openxmlformats.org/officeDocument/2006/relationships" xmlns:w="http://schemas.openxmlformats.org/wordprocessingml/2006/main" xmlns:w14="http://schemas.microsoft.com/office/word/2010/wordml" xmlns:w15="http://schemas.microsoft.com/office/word/2012/wordml" mc:Ignorable="w14 w15">
   <w:docDefaults>
     <w:rPrDefault>
       <w:rPr>
@@ -557,421 +572,369 @@
     </w:rPrDefault>
     <w:pPrDefault/>
   </w:docDefaults>
-  <w:latentStyles w:defLockedState="0" w:defUIPriority="99" w:defSemiHidden="1" w:defUnhideWhenUsed="1" w:defQFormat="0" w:count="276">
-    <w:lsdException w:name="Normal" w:semiHidden="0" w:uiPriority="0" w:unhideWhenUsed="0" w:qFormat="1"/>
-    <w:lsdException w:name="heading 1" w:semiHidden="0" w:uiPriority="9" w:unhideWhenUsed="0" w:qFormat="1"/>
-    <w:lsdException w:name="heading 2" w:uiPriority="9" w:qFormat="1"/>
-    <w:lsdException w:name="heading 3" w:uiPriority="9" w:qFormat="1"/>
-    <w:lsdException w:name="heading 4" w:uiPriority="9" w:qFormat="1"/>
-    <w:lsdException w:name="heading 5" w:uiPriority="9" w:qFormat="1"/>
-    <w:lsdException w:name="heading 6" w:uiPriority="9" w:qFormat="1"/>
-    <w:lsdException w:name="heading 7" w:uiPriority="9" w:qFormat="1"/>
-    <w:lsdException w:name="heading 8" w:uiPriority="9" w:qFormat="1"/>
-    <w:lsdException w:name="heading 9" w:uiPriority="9" w:qFormat="1"/>
-    <w:lsdException w:name="toc 1" w:uiPriority="39"/>
-    <w:lsdException w:name="toc 2" w:uiPriority="39"/>
-    <w:lsdException w:name="toc 3" w:uiPriority="39"/>
-    <w:lsdException w:name="toc 4" w:uiPriority="39"/>
-    <w:lsdException w:name="toc 5" w:uiPriority="39"/>
-    <w:lsdException w:name="toc 6" w:uiPriority="39"/>
-    <w:lsdException w:name="toc 7" w:uiPriority="39"/>
-    <w:lsdException w:name="toc 8" w:uiPriority="39"/>
-    <w:lsdException w:name="toc 9" w:uiPriority="39"/>
-    <w:lsdException w:name="caption" w:uiPriority="35" w:qFormat="1"/>
-    <w:lsdException w:name="Title" w:semiHidden="0" w:uiPriority="10" w:unhideWhenUsed="0" w:qFormat="1"/>
-    <w:lsdException w:name="Default Paragraph Font" w:uiPriority="1"/>
-    <w:lsdException w:name="Subtitle" w:semiHidden="0" w:uiPriority="11" w:unhideWhenUsed="0" w:qFormat="1"/>
-    <w:lsdException w:name="Strong" w:semiHidden="0" w:uiPriority="22" w:unhideWhenUsed="0" w:qFormat="1"/>
-    <w:lsdException w:name="Emphasis" w:semiHidden="0" w:uiPriority="20" w:unhideWhenUsed="0" w:qFormat="1"/>
-    <w:lsdException w:name="Table Grid" w:semiHidden="0" w:uiPriority="59" w:unhideWhenUsed="0"/>
-    <w:lsdException w:name="Placeholder Text" w:unhideWhenUsed="0"/>
-    <w:lsdException w:name="No Spacing" w:semiHidden="0" w:uiPriority="1" w:unhideWhenUsed="0" w:qFormat="1"/>
-    <w:lsdException w:name="Light Shading" w:semiHidden="0" w:uiPriority="60" w:unhideWhenUsed="0"/>
-    <w:lsdException w:name="Light List" w:semiHidden="0" w:uiPriority="61" w:unhideWhenUsed="0"/>
-    <w:lsdException w:name="Light Grid" w:semiHidden="0" w:uiPriority="62" w:unhideWhenUsed="0"/>
-    <w:lsdException w:name="Medium Shading 1" w:semiHidden="0" w:uiPriority="63" w:unhideWhenUsed="0"/>
-    <w:lsdException w:name="Medium Shading 2" w:semiHidden="0" w:uiPriority="64" w:unhideWhenUsed="0"/>
-    <w:lsdException w:name="Medium List 1" w:semiHidden="0" w:uiPriority="65" w:unhideWhenUsed="0"/>
-    <w:lsdException w:name="Medium List 2" w:semiHidden="0" w:uiPriority="66" w:unhideWhenUsed="0"/>
-    <w:lsdException w:name="Medium Grid 1" w:semiHidden="0" w:uiPriority="67" w:unhideWhenUsed="0"/>
-    <w:lsdException w:name="Medium Grid 2" w:semiHidden="0" w:uiPriority="68" w:unhideWhenUsed="0"/>
-    <w:lsdException w:name="Medium Grid 3" w:semiHidden="0" w:uiPriority="69" w:unhideWhenUsed="0"/>
-    <w:lsdException w:name="Dark List" w:semiHidden="0" w:uiPriority="70" w:unhideWhenUsed="0"/>
-    <w:lsdException w:name="Colorful Shading" w:semiHidden="0" w:uiPriority="71" w:unhideWhenUsed="0"/>
-    <w:lsdException w:name="Colorful List" w:semiHidden="0" w:uiPriority="72" w:unhideWhenUsed="0"/>
-    <w:lsdException w:name="Colorful Grid" w:semiHidden="0" w:uiPriority="73" w:unhideWhenUsed="0"/>
-    <w:lsdException w:name="Light Shading Accent 1" w:semiHidden="0" w:uiPriority="60" w:unhideWhenUsed="0"/>
-    <w:lsdException w:name="Light List Accent 1" w:semiHidden="0" w:uiPriority="61" w:unhideWhenUsed="0"/>
-    <w:lsdException w:name="Light Grid Accent 1" w:semiHidden="0" w:uiPriority="62" w:unhideWhenUsed="0"/>
-    <w:lsdException w:name="Medium Shading 1 Accent 1" w:semiHidden="0" w:uiPriority="63" w:unhideWhenUsed="0"/>
-    <w:lsdException w:name="Medium Shading 2 Accent 1" w:semiHidden="0" w:uiPriority="64" w:unhideWhenUsed="0"/>
-    <w:lsdException w:name="Medium List 1 Accent 1" w:semiHidden="0" w:uiPriority="65" w:unhideWhenUsed="0"/>
-    <w:lsdException w:name="Revision" w:unhideWhenUsed="0"/>
-    <w:lsdException w:name="List Paragraph" w:semiHidden="0" w:uiPriority="34" w:unhideWhenUsed="0" w:qFormat="1"/>
-    <w:lsdException w:name="Quote" w:semiHidden="0" w:uiPriority="29" w:unhideWhenUsed="0" w:qFormat="1"/>
-    <w:lsdException w:name="Intense Quote" w:semiHidden="0" w:uiPriority="30" w:unhideWhenUsed="0" w:qFormat="1"/>
-    <w:lsdException w:name="Medium List 2 Accent 1" w:semiHidden="0" w:uiPriority="66" w:unhideWhenUsed="0"/>
-    <w:lsdException w:name="Medium Grid 1 Accent 1" w:semiHidden="0" w:uiPriority="67" w:unhideWhenUsed="0"/>
-    <w:lsdException w:name="Medium Grid 2 Accent 1" w:semiHidden="0" w:uiPriority="68" w:unhideWhenUsed="0"/>
-    <w:lsdException w:name="Medium Grid 3 Accent 1" w:semiHidden="0" w:uiPriority="69" w:unhideWhenUsed="0"/>
-    <w:lsdException w:name="Dark List Accent 1" w:semiHidden="0" w:uiPriority="70" w:unhideWhenUsed="0"/>
-    <w:lsdException w:name="Colorful Shading Accent 1" w:semiHidden="0" w:uiPriority="71" w:unhideWhenUsed="0"/>
-    <w:lsdException w:name="Colorful List Accent 1" w:semiHidden="0" w:uiPriority="72" w:unhideWhenUsed="0"/>
-    <w:lsdException w:name="Colorful Grid Accent 1" w:semiHidden="0" w:uiPriority="73" w:unhideWhenUsed="0"/>
-    <w:lsdException w:name="Light Shading Accent 2" w:semiHidden="0" w:uiPriority="60" w:unhideWhenUsed="0"/>
-    <w:lsdException w:name="Light List Accent 2" w:semiHidden="0" w:uiPriority="61" w:unhideWhenUsed="0"/>
-    <w:lsdException w:name="Light Grid Accent 2" w:semiHidden="0" w:uiPriority="62" w:unhideWhenUsed="0"/>
-    <w:lsdException w:name="Medium Shading 1 Accent 2" w:semiHidden="0" w:uiPriority="63" w:unhideWhenUsed="0"/>
-    <w:lsdException w:name="Medium Shading 2 Accent 2" w:semiHidden="0" w:uiPriority="64" w:unhideWhenUsed="0"/>
-    <w:lsdException w:name="Medium List 1 Accent 2" w:semiHidden="0" w:uiPriority="65" w:unhideWhenUsed="0"/>
-    <w:lsdException w:name="Medium List 2 Accent 2" w:semiHidden="0" w:uiPriority="66" w:unhideWhenUsed="0"/>
-    <w:lsdException w:name="Medium Grid 1 Accent 2" w:semiHidden="0" w:uiPriority="67" w:unhideWhenUsed="0"/>
-    <w:lsdException w:name="Medium Grid 2 Accent 2" w:semiHidden="0" w:uiPriority="68" w:unhideWhenUsed="0"/>
-    <w:lsdException w:name="Medium Grid 3 Accent 2" w:semiHidden="0" w:uiPriority="69" w:unhideWhenUsed="0"/>
-    <w:lsdException w:name="Dark List Accent 2" w:semiHidden="0" w:uiPriority="70" w:unhideWhenUsed="0"/>
-    <w:lsdException w:name="Colorful Shading Accent 2" w:semiHidden="0" w:uiPriority="71" w:unhideWhenUsed="0"/>
-    <w:lsdException w:name="Colorful List Accent 2" w:semiHidden="0" w:uiPriority="72" w:unhideWhenUsed="0"/>
-    <w:lsdException w:name="Colorful Grid Accent 2" w:semiHidden="0" w:uiPriority="73" w:unhideWhenUsed="0"/>
-    <w:lsdException w:name="Light Shading Accent 3" w:semiHidden="0" w:uiPriority="60" w:unhideWhenUsed="0"/>
-    <w:lsdException w:name="Light List Accent 3" w:semiHidden="0" w:uiPriority="61" w:unhideWhenUsed="0"/>
-    <w:lsdException w:name="Light Grid Accent 3" w:semiHidden="0" w:uiPriority="62" w:unhideWhenUsed="0"/>
-    <w:lsdException w:name="Medium Shading 1 Accent 3" w:semiHidden="0" w:uiPriority="63" w:unhideWhenUsed="0"/>
-    <w:lsdException w:name="Medium Shading 2 Accent 3" w:semiHidden="0" w:uiPriority="64" w:unhideWhenUsed="0"/>
-    <w:lsdException w:name="Medium List 1 Accent 3" w:semiHidden="0" w:uiPriority="65" w:unhideWhenUsed="0"/>
-    <w:lsdException w:name="Medium List 2 Accent 3" w:semiHidden="0" w:uiPriority="66" w:unhideWhenUsed="0"/>
-    <w:lsdException w:name="Medium Grid 1 Accent 3" w:semiHidden="0" w:uiPriority="67" w:unhideWhenUsed="0"/>
-    <w:lsdException w:name="Medium Grid 2 Accent 3" w:semiHidden="0" w:uiPriority="68" w:unhideWhenUsed="0"/>
-    <w:lsdException w:name="Medium Grid 3 Accent 3" w:semiHidden="0" w:uiPriority="69" w:unhideWhenUsed="0"/>
-    <w:lsdException w:name="Dark List Accent 3" w:semiHidden="0" w:uiPriority="70" w:unhideWhenUsed="0"/>
-    <w:lsdException w:name="Colorful Shading Accent 3" w:semiHidden="0" w:uiPriority="71" w:unhideWhenUsed="0"/>
-    <w:lsdException w:name="Colorful List Accent 3" w:semiHidden="0" w:uiPriority="72" w:unhideWhenUsed="0"/>
-    <w:lsdException w:name="Colorful Grid Accent 3" w:semiHidden="0" w:uiPriority="73" w:unhideWhenUsed="0"/>
-    <w:lsdException w:name="Light Shading Accent 4" w:semiHidden="0" w:uiPriority="60" w:unhideWhenUsed="0"/>
-    <w:lsdException w:name="Light List Accent 4" w:semiHidden="0" w:uiPriority="61" w:unhideWhenUsed="0"/>
-    <w:lsdException w:name="Light Grid Accent 4" w:semiHidden="0" w:uiPriority="62" w:unhideWhenUsed="0"/>
-    <w:lsdException w:name="Medium Shading 1 Accent 4" w:semiHidden="0" w:uiPriority="63" w:unhideWhenUsed="0"/>
-    <w:lsdException w:name="Medium Shading 2 Accent 4" w:semiHidden="0" w:uiPriority="64" w:unhideWhenUsed="0"/>
-    <w:lsdException w:name="Medium List 1 Accent 4" w:semiHidden="0" w:uiPriority="65" w:unhideWhenUsed="0"/>
-    <w:lsdException w:name="Medium List 2 Accent 4" w:semiHidden="0" w:uiPriority="66" w:unhideWhenUsed="0"/>
-    <w:lsdException w:name="Medium Grid 1 Accent 4" w:semiHidden="0" w:uiPriority="67" w:unhideWhenUsed="0"/>
-    <w:lsdException w:name="Medium Grid 2 Accent 4" w:semiHidden="0" w:uiPriority="68" w:unhideWhenUsed="0"/>
-    <w:lsdException w:name="Medium Grid 3 Accent 4" w:semiHidden="0" w:uiPriority="69" w:unhideWhenUsed="0"/>
-    <w:lsdException w:name="Dark List Accent 4" w:semiHidden="0" w:uiPriority="70" w:unhideWhenUsed="0"/>
-    <w:lsdException w:name="Colorful Shading Accent 4" w:semiHidden="0" w:uiPriority="71" w:unhideWhenUsed="0"/>
-    <w:lsdException w:name="Colorful List Accent 4" w:semiHidden="0" w:uiPriority="72" w:unhideWhenUsed="0"/>
-    <w:lsdException w:name="Colorful Grid Accent 4" w:semiHidden="0" w:uiPriority="73" w:unhideWhenUsed="0"/>
-    <w:lsdException w:name="Light Shading Accent 5" w:semiHidden="0" w:uiPriority="60" w:unhideWhenUsed="0"/>
-    <w:lsdException w:name="Light List Accent 5" w:semiHidden="0" w:uiPriority="61" w:unhideWhenUsed="0"/>
-    <w:lsdException w:name="Light Grid Accent 5" w:semiHidden="0" w:uiPriority="62" w:unhideWhenUsed="0"/>
-    <w:lsdException w:name="Medium Shading 1 Accent 5" w:semiHidden="0" w:uiPriority="63" w:unhideWhenUsed="0"/>
-    <w:lsdException w:name="Medium Shading 2 Accent 5" w:semiHidden="0" w:uiPriority="64" w:unhideWhenUsed="0"/>
-    <w:lsdException w:name="Medium List 1 Accent 5" w:semiHidden="0" w:uiPriority="65" w:unhideWhenUsed="0"/>
-    <w:lsdException w:name="Medium List 2 Accent 5" w:semiHidden="0" w:uiPriority="66" w:unhideWhenUsed="0"/>
-    <w:lsdException w:name="Medium Grid 1 Accent 5" w:semiHidden="0" w:uiPriority="67" w:unhideWhenUsed="0"/>
-    <w:lsdException w:name="Medium Grid 2 Accent 5" w:semiHidden="0" w:uiPriority="68" w:unhideWhenUsed="0"/>
-    <w:lsdException w:name="Medium Grid 3 Accent 5" w:semiHidden="0" w:uiPriority="69" w:unhideWhenUsed="0"/>
-    <w:lsdException w:name="Dark List Accent 5" w:semiHidden="0" w:uiPriority="70" w:unhideWhenUsed="0"/>
-    <w:lsdException w:name="Colorful Shading Accent 5" w:semiHidden="0" w:uiPriority="71" w:unhideWhenUsed="0"/>
-    <w:lsdException w:name="Colorful List Accent 5" w:semiHidden="0" w:uiPriority="72" w:unhideWhenUsed="0"/>
-    <w:lsdException w:name="Colorful Grid Accent 5" w:semiHidden="0" w:uiPriority="73" w:unhideWhenUsed="0"/>
-    <w:lsdException w:name="Light Shading Accent 6" w:semiHidden="0" w:uiPriority="60" w:unhideWhenUsed="0"/>
-    <w:lsdException w:name="Light List Accent 6" w:semiHidden="0" w:uiPriority="61" w:unhideWhenUsed="0"/>
-    <w:lsdException w:name="Light Grid Accent 6" w:semiHidden="0" w:uiPriority="62" w:unhideWhenUsed="0"/>
-    <w:lsdException w:name="Medium Shading 1 Accent 6" w:semiHidden="0" w:uiPriority="63" w:unhideWhenUsed="0"/>
-    <w:lsdException w:name="Medium Shading 2 Accent 6" w:semiHidden="0" w:uiPriority="64" w:unhideWhenUsed="0"/>
-    <w:lsdException w:name="Medium List 1 Accent 6" w:semiHidden="0" w:uiPriority="65" w:unhideWhenUsed="0"/>
-    <w:lsdException w:name="Medium List 2 Accent 6" w:semiHidden="0" w:uiPriority="66" w:unhideWhenUsed="0"/>
-    <w:lsdException w:name="Medium Grid 1 Accent 6" w:semiHidden="0" w:uiPriority="67" w:unhideWhenUsed="0"/>
-    <w:lsdException w:name="Medium Grid 2 Accent 6" w:semiHidden="0" w:uiPriority="68" w:unhideWhenUsed="0"/>
-    <w:lsdException w:name="Medium Grid 3 Accent 6" w:semiHidden="0" w:uiPriority="69" w:unhideWhenUsed="0"/>
-    <w:lsdException w:name="Dark List Accent 6" w:semiHidden="0" w:uiPriority="70" w:unhideWhenUsed="0"/>
-    <w:lsdException w:name="Colorful Shading Accent 6" w:semiHidden="0" w:uiPriority="71" w:unhideWhenUsed="0"/>
-    <w:lsdException w:name="Colorful List Accent 6" w:semiHidden="0" w:uiPriority="72" w:unhideWhenUsed="0"/>
-    <w:lsdException w:name="Colorful Grid Accent 6" w:semiHidden="0" w:uiPriority="73" w:unhideWhenUsed="0"/>
-    <w:lsdException w:name="Subtle Emphasis" w:semiHidden="0" w:uiPriority="19" w:unhideWhenUsed="0" w:qFormat="1"/>
-    <w:lsdException w:name="Intense Emphasis" w:semiHidden="0" w:uiPriority="21" w:unhideWhenUsed="0" w:qFormat="1"/>
-    <w:lsdException w:name="Subtle Reference" w:semiHidden="0" w:uiPriority="31" w:unhideWhenUsed="0" w:qFormat="1"/>
-    <w:lsdException w:name="Intense Reference" w:semiHidden="0" w:uiPriority="32" w:unhideWhenUsed="0" w:qFormat="1"/>
-    <w:lsdException w:name="Book Title" w:semiHidden="0" w:uiPriority="33" w:unhideWhenUsed="0" w:qFormat="1"/>
-    <w:lsdException w:name="Bibliography" w:uiPriority="37"/>
-    <w:lsdException w:name="TOC Heading" w:uiPriority="39" w:qFormat="1"/>
-  </w:latentStyles>
-  <w:style w:type="paragraph" w:default="1" w:styleId="Normal">
-    <w:name w:val="Normal"/>
-    <w:qFormat/>
-  </w:style>
-  <w:style w:type="character" w:default="1" w:styleId="DefaultParagraphFont">
-    <w:name w:val="Default Paragraph Font"/>
-    <w:uiPriority w:val="1"/>
-    <w:semiHidden/>
-    <w:unhideWhenUsed/>
-  </w:style>
-  <w:style w:type="table" w:default="1" w:styleId="TableNormal">
-    <w:name w:val="Normal Table"/>
-    <w:uiPriority w:val="99"/>
-    <w:semiHidden/>
-    <w:unhideWhenUsed/>
-    <w:tblPr>
-      <w:tblInd w:w="0" w:type="dxa"/>
-      <w:tblCellMar>
-        <w:top w:w="0" w:type="dxa"/>
-        <w:left w:w="108" w:type="dxa"/>
-        <w:bottom w:w="0" w:type="dxa"/>
-        <w:right w:w="108" w:type="dxa"/>
-      </w:tblCellMar>
-    </w:tblPr>
-  </w:style>
-  <w:style w:type="numbering" w:default="1" w:styleId="NoList">
-    <w:name w:val="No List"/>
-    <w:uiPriority w:val="99"/>
-    <w:semiHidden/>
-    <w:unhideWhenUsed/>
-  </w:style>
-  <w:style w:type="paragraph" w:styleId="Header">
-    <w:name w:val="header"/>
-    <w:basedOn w:val="Normal"/>
-    <w:link w:val="HeaderChar"/>
-    <w:uiPriority w:val="99"/>
-    <w:unhideWhenUsed/>
-    <w:rsid w:val="00341B41"/>
-    <w:pPr>
-      <w:tabs>
-        <w:tab w:val="center" w:pos="4320"/>
-        <w:tab w:val="right" w:pos="8640"/>
-      </w:tabs>
-    </w:pPr>
-  </w:style>
-  <w:style w:type="character" w:customStyle="1" w:styleId="HeaderChar">
-    <w:name w:val="Header Char"/>
-    <w:basedOn w:val="DefaultParagraphFont"/>
-    <w:link w:val="Header"/>
-    <w:uiPriority w:val="99"/>
-    <w:rsid w:val="00341B41"/>
-  </w:style>
-  <w:style w:type="paragraph" w:styleId="Footer">
-    <w:name w:val="footer"/>
-    <w:basedOn w:val="Normal"/>
-    <w:link w:val="FooterChar"/>
-    <w:uiPriority w:val="99"/>
-    <w:unhideWhenUsed/>
-    <w:rsid w:val="00341B41"/>
-    <w:pPr>
-      <w:tabs>
-        <w:tab w:val="center" w:pos="4320"/>
-        <w:tab w:val="right" w:pos="8640"/>
-      </w:tabs>
-    </w:pPr>
-  </w:style>
-  <w:style w:type="character" w:customStyle="1" w:styleId="FooterChar">
-    <w:name w:val="Footer Char"/>
-    <w:basedOn w:val="DefaultParagraphFont"/>
-    <w:link w:val="Footer"/>
-    <w:uiPriority w:val="99"/>
-    <w:rsid w:val="00341B41"/>
-  </w:style>
-  <w:style w:type="paragraph" w:styleId="ListParagraph">
-    <w:name w:val="List Paragraph"/>
-    <w:basedOn w:val="Normal"/>
-    <w:uiPriority w:val="34"/>
-    <w:qFormat/>
-    <w:rsid w:val="00052DA3"/>
-    <w:pPr>
-      <w:ind w:left="720"/>
-      <w:contextualSpacing/>
-    </w:pPr>
-  </w:style>
-  <w:style w:type="character" w:styleId="Hyperlink">
-    <w:name w:val="Hyperlink"/>
-    <w:basedOn w:val="DefaultParagraphFont"/>
-    <w:uiPriority w:val="99"/>
-    <w:unhideWhenUsed/>
-    <w:rsid w:val="00052DA3"/>
-    <w:rPr>
-      <w:color w:val="0000FF" w:themeColor="hyperlink"/>
-      <w:u w:val="single"/>
-    </w:rPr>
-  </w:style>
-  <w:style w:type="paragraph" w:styleId="BalloonText">
-    <w:name w:val="Balloon Text"/>
-    <w:basedOn w:val="Normal"/>
-    <w:link w:val="BalloonTextChar"/>
-    <w:uiPriority w:val="99"/>
-    <w:semiHidden/>
-    <w:unhideWhenUsed/>
-    <w:rsid w:val="00843188"/>
-    <w:rPr>
-      <w:rFonts w:ascii="Lucida Grande" w:hAnsi="Lucida Grande" w:cs="Lucida Grande"/>
-      <w:sz w:val="18"/>
-      <w:szCs w:val="18"/>
-    </w:rPr>
-  </w:style>
-  <w:style w:type="character" w:customStyle="1" w:styleId="BalloonTextChar">
-    <w:name w:val="Balloon Text Char"/>
-    <w:basedOn w:val="DefaultParagraphFont"/>
-    <w:link w:val="BalloonText"/>
-    <w:uiPriority w:val="99"/>
-    <w:semiHidden/>
-    <w:rsid w:val="00843188"/>
-    <w:rPr>
-      <w:rFonts w:ascii="Lucida Grande" w:hAnsi="Lucida Grande" w:cs="Lucida Grande"/>
-      <w:sz w:val="18"/>
-      <w:szCs w:val="18"/>
-    </w:rPr>
-  </w:style>
-</w:styles>
-</file>
-
-<file path=word/stylesWithEffects.xml><?xml version="1.0" encoding="utf-8"?>
-<w:styles xmlns:wpc="http://schemas.microsoft.com/office/word/2010/wordprocessingCanvas" xmlns:mo="http://schemas.microsoft.com/office/mac/office/2008/main" xmlns:mc="http://schemas.openxmlformats.org/markup-compatibility/2006" xmlns:mv="urn:schemas-microsoft-com:mac:vml" xmlns:o="urn:schemas-microsoft-com:office:office" xmlns:r="http://schemas.openxmlformats.org/officeDocument/2006/relationships" xmlns:m="http://schemas.openxmlformats.org/officeDocument/2006/math" xmlns:v="urn:schemas-microsoft-com:vml" xmlns:wp14="http://schemas.microsoft.com/office/word/2010/wordprocessingDrawing" xmlns:wp="http://schemas.openxmlformats.org/drawingml/2006/wordprocessingDrawing" xmlns:w10="urn:schemas-microsoft-com:office:word" xmlns:w="http://schemas.openxmlformats.org/wordprocessingml/2006/main" xmlns:w14="http://schemas.microsoft.com/office/word/2010/wordml" xmlns:wpg="http://schemas.microsoft.com/office/word/2010/wordprocessingGroup" xmlns:wpi="http://schemas.microsoft.com/office/word/2010/wordprocessingInk" xmlns:wne="http://schemas.microsoft.com/office/word/2006/wordml" xmlns:wps="http://schemas.microsoft.com/office/word/2010/wordprocessingShape" mc:Ignorable="w14 wp14">
-  <w:docDefaults>
-    <w:rPrDefault>
-      <w:rPr>
-        <w:rFonts w:asciiTheme="minorHAnsi" w:eastAsiaTheme="minorEastAsia" w:hAnsiTheme="minorHAnsi" w:cstheme="minorBidi"/>
-        <w:sz w:val="24"/>
-        <w:szCs w:val="24"/>
-        <w:lang w:val="en-US" w:eastAsia="en-US" w:bidi="ar-SA"/>
-      </w:rPr>
-    </w:rPrDefault>
-    <w:pPrDefault/>
-  </w:docDefaults>
-  <w:latentStyles w:defLockedState="0" w:defUIPriority="99" w:defSemiHidden="1" w:defUnhideWhenUsed="1" w:defQFormat="0" w:count="276">
-    <w:lsdException w:name="Normal" w:semiHidden="0" w:uiPriority="0" w:unhideWhenUsed="0" w:qFormat="1"/>
-    <w:lsdException w:name="heading 1" w:semiHidden="0" w:uiPriority="9" w:unhideWhenUsed="0" w:qFormat="1"/>
-    <w:lsdException w:name="heading 2" w:uiPriority="9" w:qFormat="1"/>
-    <w:lsdException w:name="heading 3" w:uiPriority="9" w:qFormat="1"/>
-    <w:lsdException w:name="heading 4" w:uiPriority="9" w:qFormat="1"/>
-    <w:lsdException w:name="heading 5" w:uiPriority="9" w:qFormat="1"/>
-    <w:lsdException w:name="heading 6" w:uiPriority="9" w:qFormat="1"/>
-    <w:lsdException w:name="heading 7" w:uiPriority="9" w:qFormat="1"/>
-    <w:lsdException w:name="heading 8" w:uiPriority="9" w:qFormat="1"/>
-    <w:lsdException w:name="heading 9" w:uiPriority="9" w:qFormat="1"/>
-    <w:lsdException w:name="toc 1" w:uiPriority="39"/>
-    <w:lsdException w:name="toc 2" w:uiPriority="39"/>
-    <w:lsdException w:name="toc 3" w:uiPriority="39"/>
-    <w:lsdException w:name="toc 4" w:uiPriority="39"/>
-    <w:lsdException w:name="toc 5" w:uiPriority="39"/>
-    <w:lsdException w:name="toc 6" w:uiPriority="39"/>
-    <w:lsdException w:name="toc 7" w:uiPriority="39"/>
-    <w:lsdException w:name="toc 8" w:uiPriority="39"/>
-    <w:lsdException w:name="toc 9" w:uiPriority="39"/>
-    <w:lsdException w:name="caption" w:uiPriority="35" w:qFormat="1"/>
-    <w:lsdException w:name="Title" w:semiHidden="0" w:uiPriority="10" w:unhideWhenUsed="0" w:qFormat="1"/>
-    <w:lsdException w:name="Default Paragraph Font" w:uiPriority="1"/>
-    <w:lsdException w:name="Subtitle" w:semiHidden="0" w:uiPriority="11" w:unhideWhenUsed="0" w:qFormat="1"/>
-    <w:lsdException w:name="Strong" w:semiHidden="0" w:uiPriority="22" w:unhideWhenUsed="0" w:qFormat="1"/>
-    <w:lsdException w:name="Emphasis" w:semiHidden="0" w:uiPriority="20" w:unhideWhenUsed="0" w:qFormat="1"/>
-    <w:lsdException w:name="Table Grid" w:semiHidden="0" w:uiPriority="59" w:unhideWhenUsed="0"/>
-    <w:lsdException w:name="Placeholder Text" w:unhideWhenUsed="0"/>
-    <w:lsdException w:name="No Spacing" w:semiHidden="0" w:uiPriority="1" w:unhideWhenUsed="0" w:qFormat="1"/>
-    <w:lsdException w:name="Light Shading" w:semiHidden="0" w:uiPriority="60" w:unhideWhenUsed="0"/>
-    <w:lsdException w:name="Light List" w:semiHidden="0" w:uiPriority="61" w:unhideWhenUsed="0"/>
-    <w:lsdException w:name="Light Grid" w:semiHidden="0" w:uiPriority="62" w:unhideWhenUsed="0"/>
-    <w:lsdException w:name="Medium Shading 1" w:semiHidden="0" w:uiPriority="63" w:unhideWhenUsed="0"/>
-    <w:lsdException w:name="Medium Shading 2" w:semiHidden="0" w:uiPriority="64" w:unhideWhenUsed="0"/>
-    <w:lsdException w:name="Medium List 1" w:semiHidden="0" w:uiPriority="65" w:unhideWhenUsed="0"/>
-    <w:lsdException w:name="Medium List 2" w:semiHidden="0" w:uiPriority="66" w:unhideWhenUsed="0"/>
-    <w:lsdException w:name="Medium Grid 1" w:semiHidden="0" w:uiPriority="67" w:unhideWhenUsed="0"/>
-    <w:lsdException w:name="Medium Grid 2" w:semiHidden="0" w:uiPriority="68" w:unhideWhenUsed="0"/>
-    <w:lsdException w:name="Medium Grid 3" w:semiHidden="0" w:uiPriority="69" w:unhideWhenUsed="0"/>
-    <w:lsdException w:name="Dark List" w:semiHidden="0" w:uiPriority="70" w:unhideWhenUsed="0"/>
-    <w:lsdException w:name="Colorful Shading" w:semiHidden="0" w:uiPriority="71" w:unhideWhenUsed="0"/>
-    <w:lsdException w:name="Colorful List" w:semiHidden="0" w:uiPriority="72" w:unhideWhenUsed="0"/>
-    <w:lsdException w:name="Colorful Grid" w:semiHidden="0" w:uiPriority="73" w:unhideWhenUsed="0"/>
-    <w:lsdException w:name="Light Shading Accent 1" w:semiHidden="0" w:uiPriority="60" w:unhideWhenUsed="0"/>
-    <w:lsdException w:name="Light List Accent 1" w:semiHidden="0" w:uiPriority="61" w:unhideWhenUsed="0"/>
-    <w:lsdException w:name="Light Grid Accent 1" w:semiHidden="0" w:uiPriority="62" w:unhideWhenUsed="0"/>
-    <w:lsdException w:name="Medium Shading 1 Accent 1" w:semiHidden="0" w:uiPriority="63" w:unhideWhenUsed="0"/>
-    <w:lsdException w:name="Medium Shading 2 Accent 1" w:semiHidden="0" w:uiPriority="64" w:unhideWhenUsed="0"/>
-    <w:lsdException w:name="Medium List 1 Accent 1" w:semiHidden="0" w:uiPriority="65" w:unhideWhenUsed="0"/>
-    <w:lsdException w:name="Revision" w:unhideWhenUsed="0"/>
-    <w:lsdException w:name="List Paragraph" w:semiHidden="0" w:uiPriority="34" w:unhideWhenUsed="0" w:qFormat="1"/>
-    <w:lsdException w:name="Quote" w:semiHidden="0" w:uiPriority="29" w:unhideWhenUsed="0" w:qFormat="1"/>
-    <w:lsdException w:name="Intense Quote" w:semiHidden="0" w:uiPriority="30" w:unhideWhenUsed="0" w:qFormat="1"/>
-    <w:lsdException w:name="Medium List 2 Accent 1" w:semiHidden="0" w:uiPriority="66" w:unhideWhenUsed="0"/>
-    <w:lsdException w:name="Medium Grid 1 Accent 1" w:semiHidden="0" w:uiPriority="67" w:unhideWhenUsed="0"/>
-    <w:lsdException w:name="Medium Grid 2 Accent 1" w:semiHidden="0" w:uiPriority="68" w:unhideWhenUsed="0"/>
-    <w:lsdException w:name="Medium Grid 3 Accent 1" w:semiHidden="0" w:uiPriority="69" w:unhideWhenUsed="0"/>
-    <w:lsdException w:name="Dark List Accent 1" w:semiHidden="0" w:uiPriority="70" w:unhideWhenUsed="0"/>
-    <w:lsdException w:name="Colorful Shading Accent 1" w:semiHidden="0" w:uiPriority="71" w:unhideWhenUsed="0"/>
-    <w:lsdException w:name="Colorful List Accent 1" w:semiHidden="0" w:uiPriority="72" w:unhideWhenUsed="0"/>
-    <w:lsdException w:name="Colorful Grid Accent 1" w:semiHidden="0" w:uiPriority="73" w:unhideWhenUsed="0"/>
-    <w:lsdException w:name="Light Shading Accent 2" w:semiHidden="0" w:uiPriority="60" w:unhideWhenUsed="0"/>
-    <w:lsdException w:name="Light List Accent 2" w:semiHidden="0" w:uiPriority="61" w:unhideWhenUsed="0"/>
-    <w:lsdException w:name="Light Grid Accent 2" w:semiHidden="0" w:uiPriority="62" w:unhideWhenUsed="0"/>
-    <w:lsdException w:name="Medium Shading 1 Accent 2" w:semiHidden="0" w:uiPriority="63" w:unhideWhenUsed="0"/>
-    <w:lsdException w:name="Medium Shading 2 Accent 2" w:semiHidden="0" w:uiPriority="64" w:unhideWhenUsed="0"/>
-    <w:lsdException w:name="Medium List 1 Accent 2" w:semiHidden="0" w:uiPriority="65" w:unhideWhenUsed="0"/>
-    <w:lsdException w:name="Medium List 2 Accent 2" w:semiHidden="0" w:uiPriority="66" w:unhideWhenUsed="0"/>
-    <w:lsdException w:name="Medium Grid 1 Accent 2" w:semiHidden="0" w:uiPriority="67" w:unhideWhenUsed="0"/>
-    <w:lsdException w:name="Medium Grid 2 Accent 2" w:semiHidden="0" w:uiPriority="68" w:unhideWhenUsed="0"/>
-    <w:lsdException w:name="Medium Grid 3 Accent 2" w:semiHidden="0" w:uiPriority="69" w:unhideWhenUsed="0"/>
-    <w:lsdException w:name="Dark List Accent 2" w:semiHidden="0" w:uiPriority="70" w:unhideWhenUsed="0"/>
-    <w:lsdException w:name="Colorful Shading Accent 2" w:semiHidden="0" w:uiPriority="71" w:unhideWhenUsed="0"/>
-    <w:lsdException w:name="Colorful List Accent 2" w:semiHidden="0" w:uiPriority="72" w:unhideWhenUsed="0"/>
-    <w:lsdException w:name="Colorful Grid Accent 2" w:semiHidden="0" w:uiPriority="73" w:unhideWhenUsed="0"/>
-    <w:lsdException w:name="Light Shading Accent 3" w:semiHidden="0" w:uiPriority="60" w:unhideWhenUsed="0"/>
-    <w:lsdException w:name="Light List Accent 3" w:semiHidden="0" w:uiPriority="61" w:unhideWhenUsed="0"/>
-    <w:lsdException w:name="Light Grid Accent 3" w:semiHidden="0" w:uiPriority="62" w:unhideWhenUsed="0"/>
-    <w:lsdException w:name="Medium Shading 1 Accent 3" w:semiHidden="0" w:uiPriority="63" w:unhideWhenUsed="0"/>
-    <w:lsdException w:name="Medium Shading 2 Accent 3" w:semiHidden="0" w:uiPriority="64" w:unhideWhenUsed="0"/>
-    <w:lsdException w:name="Medium List 1 Accent 3" w:semiHidden="0" w:uiPriority="65" w:unhideWhenUsed="0"/>
-    <w:lsdException w:name="Medium List 2 Accent 3" w:semiHidden="0" w:uiPriority="66" w:unhideWhenUsed="0"/>
-    <w:lsdException w:name="Medium Grid 1 Accent 3" w:semiHidden="0" w:uiPriority="67" w:unhideWhenUsed="0"/>
-    <w:lsdException w:name="Medium Grid 2 Accent 3" w:semiHidden="0" w:uiPriority="68" w:unhideWhenUsed="0"/>
-    <w:lsdException w:name="Medium Grid 3 Accent 3" w:semiHidden="0" w:uiPriority="69" w:unhideWhenUsed="0"/>
-    <w:lsdException w:name="Dark List Accent 3" w:semiHidden="0" w:uiPriority="70" w:unhideWhenUsed="0"/>
-    <w:lsdException w:name="Colorful Shading Accent 3" w:semiHidden="0" w:uiPriority="71" w:unhideWhenUsed="0"/>
-    <w:lsdException w:name="Colorful List Accent 3" w:semiHidden="0" w:uiPriority="72" w:unhideWhenUsed="0"/>
-    <w:lsdException w:name="Colorful Grid Accent 3" w:semiHidden="0" w:uiPriority="73" w:unhideWhenUsed="0"/>
-    <w:lsdException w:name="Light Shading Accent 4" w:semiHidden="0" w:uiPriority="60" w:unhideWhenUsed="0"/>
-    <w:lsdException w:name="Light List Accent 4" w:semiHidden="0" w:uiPriority="61" w:unhideWhenUsed="0"/>
-    <w:lsdException w:name="Light Grid Accent 4" w:semiHidden="0" w:uiPriority="62" w:unhideWhenUsed="0"/>
-    <w:lsdException w:name="Medium Shading 1 Accent 4" w:semiHidden="0" w:uiPriority="63" w:unhideWhenUsed="0"/>
-    <w:lsdException w:name="Medium Shading 2 Accent 4" w:semiHidden="0" w:uiPriority="64" w:unhideWhenUsed="0"/>
-    <w:lsdException w:name="Medium List 1 Accent 4" w:semiHidden="0" w:uiPriority="65" w:unhideWhenUsed="0"/>
-    <w:lsdException w:name="Medium List 2 Accent 4" w:semiHidden="0" w:uiPriority="66" w:unhideWhenUsed="0"/>
-    <w:lsdException w:name="Medium Grid 1 Accent 4" w:semiHidden="0" w:uiPriority="67" w:unhideWhenUsed="0"/>
-    <w:lsdException w:name="Medium Grid 2 Accent 4" w:semiHidden="0" w:uiPriority="68" w:unhideWhenUsed="0"/>
-    <w:lsdException w:name="Medium Grid 3 Accent 4" w:semiHidden="0" w:uiPriority="69" w:unhideWhenUsed="0"/>
-    <w:lsdException w:name="Dark List Accent 4" w:semiHidden="0" w:uiPriority="70" w:unhideWhenUsed="0"/>
-    <w:lsdException w:name="Colorful Shading Accent 4" w:semiHidden="0" w:uiPriority="71" w:unhideWhenUsed="0"/>
-    <w:lsdException w:name="Colorful List Accent 4" w:semiHidden="0" w:uiPriority="72" w:unhideWhenUsed="0"/>
-    <w:lsdException w:name="Colorful Grid Accent 4" w:semiHidden="0" w:uiPriority="73" w:unhideWhenUsed="0"/>
-    <w:lsdException w:name="Light Shading Accent 5" w:semiHidden="0" w:uiPriority="60" w:unhideWhenUsed="0"/>
-    <w:lsdException w:name="Light List Accent 5" w:semiHidden="0" w:uiPriority="61" w:unhideWhenUsed="0"/>
-    <w:lsdException w:name="Light Grid Accent 5" w:semiHidden="0" w:uiPriority="62" w:unhideWhenUsed="0"/>
-    <w:lsdException w:name="Medium Shading 1 Accent 5" w:semiHidden="0" w:uiPriority="63" w:unhideWhenUsed="0"/>
-    <w:lsdException w:name="Medium Shading 2 Accent 5" w:semiHidden="0" w:uiPriority="64" w:unhideWhenUsed="0"/>
-    <w:lsdException w:name="Medium List 1 Accent 5" w:semiHidden="0" w:uiPriority="65" w:unhideWhenUsed="0"/>
-    <w:lsdException w:name="Medium List 2 Accent 5" w:semiHidden="0" w:uiPriority="66" w:unhideWhenUsed="0"/>
-    <w:lsdException w:name="Medium Grid 1 Accent 5" w:semiHidden="0" w:uiPriority="67" w:unhideWhenUsed="0"/>
-    <w:lsdException w:name="Medium Grid 2 Accent 5" w:semiHidden="0" w:uiPriority="68" w:unhideWhenUsed="0"/>
-    <w:lsdException w:name="Medium Grid 3 Accent 5" w:semiHidden="0" w:uiPriority="69" w:unhideWhenUsed="0"/>
-    <w:lsdException w:name="Dark List Accent 5" w:semiHidden="0" w:uiPriority="70" w:unhideWhenUsed="0"/>
-    <w:lsdException w:name="Colorful Shading Accent 5" w:semiHidden="0" w:uiPriority="71" w:unhideWhenUsed="0"/>
-    <w:lsdException w:name="Colorful List Accent 5" w:semiHidden="0" w:uiPriority="72" w:unhideWhenUsed="0"/>
-    <w:lsdException w:name="Colorful Grid Accent 5" w:semiHidden="0" w:uiPriority="73" w:unhideWhenUsed="0"/>
-    <w:lsdException w:name="Light Shading Accent 6" w:semiHidden="0" w:uiPriority="60" w:unhideWhenUsed="0"/>
-    <w:lsdException w:name="Light List Accent 6" w:semiHidden="0" w:uiPriority="61" w:unhideWhenUsed="0"/>
-    <w:lsdException w:name="Light Grid Accent 6" w:semiHidden="0" w:uiPriority="62" w:unhideWhenUsed="0"/>
-    <w:lsdException w:name="Medium Shading 1 Accent 6" w:semiHidden="0" w:uiPriority="63" w:unhideWhenUsed="0"/>
-    <w:lsdException w:name="Medium Shading 2 Accent 6" w:semiHidden="0" w:uiPriority="64" w:unhideWhenUsed="0"/>
-    <w:lsdException w:name="Medium List 1 Accent 6" w:semiHidden="0" w:uiPriority="65" w:unhideWhenUsed="0"/>
-    <w:lsdException w:name="Medium List 2 Accent 6" w:semiHidden="0" w:uiPriority="66" w:unhideWhenUsed="0"/>
-    <w:lsdException w:name="Medium Grid 1 Accent 6" w:semiHidden="0" w:uiPriority="67" w:unhideWhenUsed="0"/>
-    <w:lsdException w:name="Medium Grid 2 Accent 6" w:semiHidden="0" w:uiPriority="68" w:unhideWhenUsed="0"/>
-    <w:lsdException w:name="Medium Grid 3 Accent 6" w:semiHidden="0" w:uiPriority="69" w:unhideWhenUsed="0"/>
-    <w:lsdException w:name="Dark List Accent 6" w:semiHidden="0" w:uiPriority="70" w:unhideWhenUsed="0"/>
-    <w:lsdException w:name="Colorful Shading Accent 6" w:semiHidden="0" w:uiPriority="71" w:unhideWhenUsed="0"/>
-    <w:lsdException w:name="Colorful List Accent 6" w:semiHidden="0" w:uiPriority="72" w:unhideWhenUsed="0"/>
-    <w:lsdException w:name="Colorful Grid Accent 6" w:semiHidden="0" w:uiPriority="73" w:unhideWhenUsed="0"/>
-    <w:lsdException w:name="Subtle Emphasis" w:semiHidden="0" w:uiPriority="19" w:unhideWhenUsed="0" w:qFormat="1"/>
-    <w:lsdException w:name="Intense Emphasis" w:semiHidden="0" w:uiPriority="21" w:unhideWhenUsed="0" w:qFormat="1"/>
-    <w:lsdException w:name="Subtle Reference" w:semiHidden="0" w:uiPriority="31" w:unhideWhenUsed="0" w:qFormat="1"/>
-    <w:lsdException w:name="Intense Reference" w:semiHidden="0" w:uiPriority="32" w:unhideWhenUsed="0" w:qFormat="1"/>
-    <w:lsdException w:name="Book Title" w:semiHidden="0" w:uiPriority="33" w:unhideWhenUsed="0" w:qFormat="1"/>
-    <w:lsdException w:name="Bibliography" w:uiPriority="37"/>
-    <w:lsdException w:name="TOC Heading" w:uiPriority="39" w:qFormat="1"/>
+  <w:latentStyles w:defLockedState="0" w:defUIPriority="99" w:defSemiHidden="0" w:defUnhideWhenUsed="0" w:defQFormat="0" w:count="371">
+    <w:lsdException w:name="Normal" w:uiPriority="0" w:qFormat="1"/>
+    <w:lsdException w:name="heading 1" w:uiPriority="9" w:qFormat="1"/>
+    <w:lsdException w:name="heading 2" w:semiHidden="1" w:uiPriority="9" w:unhideWhenUsed="1" w:qFormat="1"/>
+    <w:lsdException w:name="heading 3" w:semiHidden="1" w:uiPriority="9" w:unhideWhenUsed="1" w:qFormat="1"/>
+    <w:lsdException w:name="heading 4" w:semiHidden="1" w:uiPriority="9" w:unhideWhenUsed="1" w:qFormat="1"/>
+    <w:lsdException w:name="heading 5" w:semiHidden="1" w:uiPriority="9" w:unhideWhenUsed="1" w:qFormat="1"/>
+    <w:lsdException w:name="heading 6" w:semiHidden="1" w:uiPriority="9" w:unhideWhenUsed="1" w:qFormat="1"/>
+    <w:lsdException w:name="heading 7" w:semiHidden="1" w:uiPriority="9" w:unhideWhenUsed="1" w:qFormat="1"/>
+    <w:lsdException w:name="heading 8" w:semiHidden="1" w:uiPriority="9" w:unhideWhenUsed="1" w:qFormat="1"/>
+    <w:lsdException w:name="heading 9" w:semiHidden="1" w:uiPriority="9" w:unhideWhenUsed="1" w:qFormat="1"/>
+    <w:lsdException w:name="index 1" w:semiHidden="1" w:unhideWhenUsed="1"/>
+    <w:lsdException w:name="index 2" w:semiHidden="1" w:unhideWhenUsed="1"/>
+    <w:lsdException w:name="index 3" w:semiHidden="1" w:unhideWhenUsed="1"/>
+    <w:lsdException w:name="index 4" w:semiHidden="1" w:unhideWhenUsed="1"/>
+    <w:lsdException w:name="index 5" w:semiHidden="1" w:unhideWhenUsed="1"/>
+    <w:lsdException w:name="index 6" w:semiHidden="1" w:unhideWhenUsed="1"/>
+    <w:lsdException w:name="index 7" w:semiHidden="1" w:unhideWhenUsed="1"/>
+    <w:lsdException w:name="index 8" w:semiHidden="1" w:unhideWhenUsed="1"/>
+    <w:lsdException w:name="index 9" w:semiHidden="1" w:unhideWhenUsed="1"/>
+    <w:lsdException w:name="toc 1" w:semiHidden="1" w:uiPriority="39" w:unhideWhenUsed="1"/>
+    <w:lsdException w:name="toc 2" w:semiHidden="1" w:uiPriority="39" w:unhideWhenUsed="1"/>
+    <w:lsdException w:name="toc 3" w:semiHidden="1" w:uiPriority="39" w:unhideWhenUsed="1"/>
+    <w:lsdException w:name="toc 4" w:semiHidden="1" w:uiPriority="39" w:unhideWhenUsed="1"/>
+    <w:lsdException w:name="toc 5" w:semiHidden="1" w:uiPriority="39" w:unhideWhenUsed="1"/>
+    <w:lsdException w:name="toc 6" w:semiHidden="1" w:uiPriority="39" w:unhideWhenUsed="1"/>
+    <w:lsdException w:name="toc 7" w:semiHidden="1" w:uiPriority="39" w:unhideWhenUsed="1"/>
+    <w:lsdException w:name="toc 8" w:semiHidden="1" w:uiPriority="39" w:unhideWhenUsed="1"/>
+    <w:lsdException w:name="toc 9" w:semiHidden="1" w:uiPriority="39" w:unhideWhenUsed="1"/>
+    <w:lsdException w:name="Normal Indent" w:semiHidden="1" w:unhideWhenUsed="1"/>
+    <w:lsdException w:name="footnote text" w:semiHidden="1" w:unhideWhenUsed="1"/>
+    <w:lsdException w:name="annotation text" w:semiHidden="1" w:unhideWhenUsed="1"/>
+    <w:lsdException w:name="header" w:semiHidden="1" w:unhideWhenUsed="1"/>
+    <w:lsdException w:name="footer" w:semiHidden="1" w:unhideWhenUsed="1"/>
+    <w:lsdException w:name="index heading" w:semiHidden="1" w:unhideWhenUsed="1"/>
+    <w:lsdException w:name="caption" w:semiHidden="1" w:uiPriority="35" w:unhideWhenUsed="1" w:qFormat="1"/>
+    <w:lsdException w:name="table of figures" w:semiHidden="1" w:unhideWhenUsed="1"/>
+    <w:lsdException w:name="envelope address" w:semiHidden="1" w:unhideWhenUsed="1"/>
+    <w:lsdException w:name="envelope return" w:semiHidden="1" w:unhideWhenUsed="1"/>
+    <w:lsdException w:name="footnote reference" w:semiHidden="1" w:unhideWhenUsed="1"/>
+    <w:lsdException w:name="annotation reference" w:semiHidden="1" w:unhideWhenUsed="1"/>
+    <w:lsdException w:name="line number" w:semiHidden="1" w:unhideWhenUsed="1"/>
+    <w:lsdException w:name="page number" w:semiHidden="1" w:unhideWhenUsed="1"/>
+    <w:lsdException w:name="endnote reference" w:semiHidden="1" w:unhideWhenUsed="1"/>
+    <w:lsdException w:name="endnote text" w:semiHidden="1" w:unhideWhenUsed="1"/>
+    <w:lsdException w:name="table of authorities" w:semiHidden="1" w:unhideWhenUsed="1"/>
+    <w:lsdException w:name="macro" w:semiHidden="1" w:unhideWhenUsed="1"/>
+    <w:lsdException w:name="toa heading" w:semiHidden="1" w:unhideWhenUsed="1"/>
+    <w:lsdException w:name="List" w:semiHidden="1" w:unhideWhenUsed="1"/>
+    <w:lsdException w:name="List Bullet" w:semiHidden="1" w:unhideWhenUsed="1"/>
+    <w:lsdException w:name="List Number" w:semiHidden="1" w:unhideWhenUsed="1"/>
+    <w:lsdException w:name="List 2" w:semiHidden="1" w:unhideWhenUsed="1"/>
+    <w:lsdException w:name="List 3" w:semiHidden="1" w:unhideWhenUsed="1"/>
+    <w:lsdException w:name="List 4" w:semiHidden="1" w:unhideWhenUsed="1"/>
+    <w:lsdException w:name="List 5" w:semiHidden="1" w:unhideWhenUsed="1"/>
+    <w:lsdException w:name="List Bullet 2" w:semiHidden="1" w:unhideWhenUsed="1"/>
+    <w:lsdException w:name="List Bullet 3" w:semiHidden="1" w:unhideWhenUsed="1"/>
+    <w:lsdException w:name="List Bullet 4" w:semiHidden="1" w:unhideWhenUsed="1"/>
+    <w:lsdException w:name="List Bullet 5" w:semiHidden="1" w:unhideWhenUsed="1"/>
+    <w:lsdException w:name="List Number 2" w:semiHidden="1" w:unhideWhenUsed="1"/>
+    <w:lsdException w:name="List Number 3" w:semiHidden="1" w:unhideWhenUsed="1"/>
+    <w:lsdException w:name="List Number 4" w:semiHidden="1" w:unhideWhenUsed="1"/>
+    <w:lsdException w:name="List Number 5" w:semiHidden="1" w:unhideWhenUsed="1"/>
+    <w:lsdException w:name="Title" w:uiPriority="10" w:qFormat="1"/>
+    <w:lsdException w:name="Closing" w:semiHidden="1" w:unhideWhenUsed="1"/>
+    <w:lsdException w:name="Signature" w:semiHidden="1" w:unhideWhenUsed="1"/>
+    <w:lsdException w:name="Default Paragraph Font" w:semiHidden="1" w:uiPriority="1" w:unhideWhenUsed="1"/>
+    <w:lsdException w:name="Body Text" w:semiHidden="1" w:unhideWhenUsed="1"/>
+    <w:lsdException w:name="Body Text Indent" w:semiHidden="1" w:unhideWhenUsed="1"/>
+    <w:lsdException w:name="List Continue" w:semiHidden="1" w:unhideWhenUsed="1"/>
+    <w:lsdException w:name="List Continue 2" w:semiHidden="1" w:unhideWhenUsed="1"/>
+    <w:lsdException w:name="List Continue 3" w:semiHidden="1" w:unhideWhenUsed="1"/>
+    <w:lsdException w:name="List Continue 4" w:semiHidden="1" w:unhideWhenUsed="1"/>
+    <w:lsdException w:name="List Continue 5" w:semiHidden="1" w:unhideWhenUsed="1"/>
+    <w:lsdException w:name="Message Header" w:semiHidden="1" w:unhideWhenUsed="1"/>
+    <w:lsdException w:name="Subtitle" w:uiPriority="11" w:qFormat="1"/>
+    <w:lsdException w:name="Salutation" w:semiHidden="1" w:unhideWhenUsed="1"/>
+    <w:lsdException w:name="Date" w:semiHidden="1" w:unhideWhenUsed="1"/>
+    <w:lsdException w:name="Body Text First Indent" w:semiHidden="1" w:unhideWhenUsed="1"/>
+    <w:lsdException w:name="Body Text First Indent 2" w:semiHidden="1" w:unhideWhenUsed="1"/>
+    <w:lsdException w:name="Note Heading" w:semiHidden="1" w:unhideWhenUsed="1"/>
+    <w:lsdException w:name="Body Text 2" w:semiHidden="1" w:unhideWhenUsed="1"/>
+    <w:lsdException w:name="Body Text 3" w:semiHidden="1" w:unhideWhenUsed="1"/>
+    <w:lsdException w:name="Body Text Indent 2" w:semiHidden="1" w:unhideWhenUsed="1"/>
+    <w:lsdException w:name="Body Text Indent 3" w:semiHidden="1" w:unhideWhenUsed="1"/>
+    <w:lsdException w:name="Block Text" w:semiHidden="1" w:unhideWhenUsed="1"/>
+    <w:lsdException w:name="Hyperlink" w:semiHidden="1" w:unhideWhenUsed="1"/>
+    <w:lsdException w:name="FollowedHyperlink" w:semiHidden="1" w:unhideWhenUsed="1"/>
+    <w:lsdException w:name="Strong" w:uiPriority="22" w:qFormat="1"/>
+    <w:lsdException w:name="Emphasis" w:uiPriority="20" w:qFormat="1"/>
+    <w:lsdException w:name="Document Map" w:semiHidden="1" w:unhideWhenUsed="1"/>
+    <w:lsdException w:name="Plain Text" w:semiHidden="1" w:unhideWhenUsed="1"/>
+    <w:lsdException w:name="E-mail Signature" w:semiHidden="1" w:unhideWhenUsed="1"/>
+    <w:lsdException w:name="HTML Top of Form" w:semiHidden="1" w:unhideWhenUsed="1"/>
+    <w:lsdException w:name="HTML Bottom of Form" w:semiHidden="1" w:unhideWhenUsed="1"/>
+    <w:lsdException w:name="Normal (Web)" w:semiHidden="1" w:unhideWhenUsed="1"/>
+    <w:lsdException w:name="HTML Acronym" w:semiHidden="1" w:unhideWhenUsed="1"/>
+    <w:lsdException w:name="HTML Address" w:semiHidden="1" w:unhideWhenUsed="1"/>
+    <w:lsdException w:name="HTML Cite" w:semiHidden="1" w:unhideWhenUsed="1"/>
+    <w:lsdException w:name="HTML Code" w:semiHidden="1" w:unhideWhenUsed="1"/>
+    <w:lsdException w:name="HTML Definition" w:semiHidden="1" w:unhideWhenUsed="1"/>
+    <w:lsdException w:name="HTML Keyboard" w:semiHidden="1" w:unhideWhenUsed="1"/>
+    <w:lsdException w:name="HTML Preformatted" w:semiHidden="1" w:unhideWhenUsed="1"/>
+    <w:lsdException w:name="HTML Sample" w:semiHidden="1" w:unhideWhenUsed="1"/>
+    <w:lsdException w:name="HTML Typewriter" w:semiHidden="1" w:unhideWhenUsed="1"/>
+    <w:lsdException w:name="HTML Variable" w:semiHidden="1" w:unhideWhenUsed="1"/>
+    <w:lsdException w:name="Normal Table" w:semiHidden="1" w:unhideWhenUsed="1"/>
+    <w:lsdException w:name="annotation subject" w:semiHidden="1" w:unhideWhenUsed="1"/>
+    <w:lsdException w:name="No List" w:semiHidden="1" w:unhideWhenUsed="1"/>
+    <w:lsdException w:name="Outline List 1" w:semiHidden="1" w:unhideWhenUsed="1"/>
+    <w:lsdException w:name="Outline List 2" w:semiHidden="1" w:unhideWhenUsed="1"/>
+    <w:lsdException w:name="Outline List 3" w:semiHidden="1" w:unhideWhenUsed="1"/>
+    <w:lsdException w:name="Table Simple 1" w:semiHidden="1" w:unhideWhenUsed="1"/>
+    <w:lsdException w:name="Table Simple 2" w:semiHidden="1" w:unhideWhenUsed="1"/>
+    <w:lsdException w:name="Table Simple 3" w:semiHidden="1" w:unhideWhenUsed="1"/>
+    <w:lsdException w:name="Table Classic 1" w:semiHidden="1" w:unhideWhenUsed="1"/>
+    <w:lsdException w:name="Table Classic 2" w:semiHidden="1" w:unhideWhenUsed="1"/>
+    <w:lsdException w:name="Table Classic 3" w:semiHidden="1" w:unhideWhenUsed="1"/>
+    <w:lsdException w:name="Table Classic 4" w:semiHidden="1" w:unhideWhenUsed="1"/>
+    <w:lsdException w:name="Table Colorful 1" w:semiHidden="1" w:unhideWhenUsed="1"/>
+    <w:lsdException w:name="Table Colorful 2" w:semiHidden="1" w:unhideWhenUsed="1"/>
+    <w:lsdException w:name="Table Colorful 3" w:semiHidden="1" w:unhideWhenUsed="1"/>
+    <w:lsdException w:name="Table Columns 1" w:semiHidden="1" w:unhideWhenUsed="1"/>
+    <w:lsdException w:name="Table Columns 2" w:semiHidden="1" w:unhideWhenUsed="1"/>
+    <w:lsdException w:name="Table Columns 3" w:semiHidden="1" w:unhideWhenUsed="1"/>
+    <w:lsdException w:name="Table Columns 4" w:semiHidden="1" w:unhideWhenUsed="1"/>
+    <w:lsdException w:name="Table Columns 5" w:semiHidden="1" w:unhideWhenUsed="1"/>
+    <w:lsdException w:name="Table Grid 1" w:semiHidden="1" w:unhideWhenUsed="1"/>
+    <w:lsdException w:name="Table Grid 2" w:semiHidden="1" w:unhideWhenUsed="1"/>
+    <w:lsdException w:name="Table Grid 3" w:semiHidden="1" w:unhideWhenUsed="1"/>
+    <w:lsdException w:name="Table Grid 4" w:semiHidden="1" w:unhideWhenUsed="1"/>
+    <w:lsdException w:name="Table Grid 5" w:semiHidden="1" w:unhideWhenUsed="1"/>
+    <w:lsdException w:name="Table Grid 6" w:semiHidden="1" w:unhideWhenUsed="1"/>
+    <w:lsdException w:name="Table Grid 7" w:semiHidden="1" w:unhideWhenUsed="1"/>
+    <w:lsdException w:name="Table Grid 8" w:semiHidden="1" w:unhideWhenUsed="1"/>
+    <w:lsdException w:name="Table List 1" w:semiHidden="1" w:unhideWhenUsed="1"/>
+    <w:lsdException w:name="Table List 2" w:semiHidden="1" w:unhideWhenUsed="1"/>
+    <w:lsdException w:name="Table List 3" w:semiHidden="1" w:unhideWhenUsed="1"/>
+    <w:lsdException w:name="Table List 4" w:semiHidden="1" w:unhideWhenUsed="1"/>
+    <w:lsdException w:name="Table List 5" w:semiHidden="1" w:unhideWhenUsed="1"/>
+    <w:lsdException w:name="Table List 6" w:semiHidden="1" w:unhideWhenUsed="1"/>
+    <w:lsdException w:name="Table List 7" w:semiHidden="1" w:unhideWhenUsed="1"/>
+    <w:lsdException w:name="Table List 8" w:semiHidden="1" w:unhideWhenUsed="1"/>
+    <w:lsdException w:name="Table 3D effects 1" w:semiHidden="1" w:unhideWhenUsed="1"/>
+    <w:lsdException w:name="Table 3D effects 2" w:semiHidden="1" w:unhideWhenUsed="1"/>
+    <w:lsdException w:name="Table 3D effects 3" w:semiHidden="1" w:unhideWhenUsed="1"/>
+    <w:lsdException w:name="Table Contemporary" w:semiHidden="1" w:unhideWhenUsed="1"/>
+    <w:lsdException w:name="Table Elegant" w:semiHidden="1" w:unhideWhenUsed="1"/>
+    <w:lsdException w:name="Table Professional" w:semiHidden="1" w:unhideWhenUsed="1"/>
+    <w:lsdException w:name="Table Subtle 1" w:semiHidden="1" w:unhideWhenUsed="1"/>
+    <w:lsdException w:name="Table Subtle 2" w:semiHidden="1" w:unhideWhenUsed="1"/>
+    <w:lsdException w:name="Table Web 1" w:semiHidden="1" w:unhideWhenUsed="1"/>
+    <w:lsdException w:name="Table Web 2" w:semiHidden="1" w:unhideWhenUsed="1"/>
+    <w:lsdException w:name="Table Web 3" w:semiHidden="1" w:unhideWhenUsed="1"/>
+    <w:lsdException w:name="Balloon Text" w:semiHidden="1" w:unhideWhenUsed="1"/>
+    <w:lsdException w:name="Table Grid" w:uiPriority="59"/>
+    <w:lsdException w:name="Table Theme" w:semiHidden="1" w:unhideWhenUsed="1"/>
+    <w:lsdException w:name="Placeholder Text" w:semiHidden="1"/>
+    <w:lsdException w:name="No Spacing" w:uiPriority="1" w:qFormat="1"/>
+    <w:lsdException w:name="Light Shading" w:uiPriority="60"/>
+    <w:lsdException w:name="Light List" w:uiPriority="61"/>
+    <w:lsdException w:name="Light Grid" w:uiPriority="62"/>
+    <w:lsdException w:name="Medium Shading 1" w:uiPriority="63"/>
+    <w:lsdException w:name="Medium Shading 2" w:uiPriority="64"/>
+    <w:lsdException w:name="Medium List 1" w:uiPriority="65"/>
+    <w:lsdException w:name="Medium List 2" w:uiPriority="66"/>
+    <w:lsdException w:name="Medium Grid 1" w:uiPriority="67"/>
+    <w:lsdException w:name="Medium Grid 2" w:uiPriority="68"/>
+    <w:lsdException w:name="Medium Grid 3" w:uiPriority="69"/>
+    <w:lsdException w:name="Dark List" w:uiPriority="70"/>
+    <w:lsdException w:name="Colorful Shading" w:uiPriority="71"/>
+    <w:lsdException w:name="Colorful List" w:uiPriority="72"/>
+    <w:lsdException w:name="Colorful Grid" w:uiPriority="73"/>
+    <w:lsdException w:name="Light Shading Accent 1" w:uiPriority="60"/>
+    <w:lsdException w:name="Light List Accent 1" w:uiPriority="61"/>
+    <w:lsdException w:name="Light Grid Accent 1" w:uiPriority="62"/>
+    <w:lsdException w:name="Medium Shading 1 Accent 1" w:uiPriority="63"/>
+    <w:lsdException w:name="Medium Shading 2 Accent 1" w:uiPriority="64"/>
+    <w:lsdException w:name="Medium List 1 Accent 1" w:uiPriority="65"/>
+    <w:lsdException w:name="Revision" w:semiHidden="1"/>
+    <w:lsdException w:name="List Paragraph" w:uiPriority="34" w:qFormat="1"/>
+    <w:lsdException w:name="Quote" w:uiPriority="29" w:qFormat="1"/>
+    <w:lsdException w:name="Intense Quote" w:uiPriority="30" w:qFormat="1"/>
+    <w:lsdException w:name="Medium List 2 Accent 1" w:uiPriority="66"/>
+    <w:lsdException w:name="Medium Grid 1 Accent 1" w:uiPriority="67"/>
+    <w:lsdException w:name="Medium Grid 2 Accent 1" w:uiPriority="68"/>
+    <w:lsdException w:name="Medium Grid 3 Accent 1" w:uiPriority="69"/>
+    <w:lsdException w:name="Dark List Accent 1" w:uiPriority="70"/>
+    <w:lsdException w:name="Colorful Shading Accent 1" w:uiPriority="71"/>
+    <w:lsdException w:name="Colorful List Accent 1" w:uiPriority="72"/>
+    <w:lsdException w:name="Colorful Grid Accent 1" w:uiPriority="73"/>
+    <w:lsdException w:name="Light Shading Accent 2" w:uiPriority="60"/>
+    <w:lsdException w:name="Light List Accent 2" w:uiPriority="61"/>
+    <w:lsdException w:name="Light Grid Accent 2" w:uiPriority="62"/>
+    <w:lsdException w:name="Medium Shading 1 Accent 2" w:uiPriority="63"/>
+    <w:lsdException w:name="Medium Shading 2 Accent 2" w:uiPriority="64"/>
+    <w:lsdException w:name="Medium List 1 Accent 2" w:uiPriority="65"/>
+    <w:lsdException w:name="Medium List 2 Accent 2" w:uiPriority="66"/>
+    <w:lsdException w:name="Medium Grid 1 Accent 2" w:uiPriority="67"/>
+    <w:lsdException w:name="Medium Grid 2 Accent 2" w:uiPriority="68"/>
+    <w:lsdException w:name="Medium Grid 3 Accent 2" w:uiPriority="69"/>
+    <w:lsdException w:name="Dark List Accent 2" w:uiPriority="70"/>
+    <w:lsdException w:name="Colorful Shading Accent 2" w:uiPriority="71"/>
+    <w:lsdException w:name="Colorful List Accent 2" w:uiPriority="72"/>
+    <w:lsdException w:name="Colorful Grid Accent 2" w:uiPriority="73"/>
+    <w:lsdException w:name="Light Shading Accent 3" w:uiPriority="60"/>
+    <w:lsdException w:name="Light List Accent 3" w:uiPriority="61"/>
+    <w:lsdException w:name="Light Grid Accent 3" w:uiPriority="62"/>
+    <w:lsdException w:name="Medium Shading 1 Accent 3" w:uiPriority="63"/>
+    <w:lsdException w:name="Medium Shading 2 Accent 3" w:uiPriority="64"/>
+    <w:lsdException w:name="Medium List 1 Accent 3" w:uiPriority="65"/>
+    <w:lsdException w:name="Medium List 2 Accent 3" w:uiPriority="66"/>
+    <w:lsdException w:name="Medium Grid 1 Accent 3" w:uiPriority="67"/>
+    <w:lsdException w:name="Medium Grid 2 Accent 3" w:uiPriority="68"/>
+    <w:lsdException w:name="Medium Grid 3 Accent 3" w:uiPriority="69"/>
+    <w:lsdException w:name="Dark List Accent 3" w:uiPriority="70"/>
+    <w:lsdException w:name="Colorful Shading Accent 3" w:uiPriority="71"/>
+    <w:lsdException w:name="Colorful List Accent 3" w:uiPriority="72"/>
+    <w:lsdException w:name="Colorful Grid Accent 3" w:uiPriority="73"/>
+    <w:lsdException w:name="Light Shading Accent 4" w:uiPriority="60"/>
+    <w:lsdException w:name="Light List Accent 4" w:uiPriority="61"/>
+    <w:lsdException w:name="Light Grid Accent 4" w:uiPriority="62"/>
+    <w:lsdException w:name="Medium Shading 1 Accent 4" w:uiPriority="63"/>
+    <w:lsdException w:name="Medium Shading 2 Accent 4" w:uiPriority="64"/>
+    <w:lsdException w:name="Medium List 1 Accent 4" w:uiPriority="65"/>
+    <w:lsdException w:name="Medium List 2 Accent 4" w:uiPriority="66"/>
+    <w:lsdException w:name="Medium Grid 1 Accent 4" w:uiPriority="67"/>
+    <w:lsdException w:name="Medium Grid 2 Accent 4" w:uiPriority="68"/>
+    <w:lsdException w:name="Medium Grid 3 Accent 4" w:uiPriority="69"/>
+    <w:lsdException w:name="Dark List Accent 4" w:uiPriority="70"/>
+    <w:lsdException w:name="Colorful Shading Accent 4" w:uiPriority="71"/>
+    <w:lsdException w:name="Colorful List Accent 4" w:uiPriority="72"/>
+    <w:lsdException w:name="Colorful Grid Accent 4" w:uiPriority="73"/>
+    <w:lsdException w:name="Light Shading Accent 5" w:uiPriority="60"/>
+    <w:lsdException w:name="Light List Accent 5" w:uiPriority="61"/>
+    <w:lsdException w:name="Light Grid Accent 5" w:uiPriority="62"/>
+    <w:lsdException w:name="Medium Shading 1 Accent 5" w:uiPriority="63"/>
+    <w:lsdException w:name="Medium Shading 2 Accent 5" w:uiPriority="64"/>
+    <w:lsdException w:name="Medium List 1 Accent 5" w:uiPriority="65"/>
+    <w:lsdException w:name="Medium List 2 Accent 5" w:uiPriority="66"/>
+    <w:lsdException w:name="Medium Grid 1 Accent 5" w:uiPriority="67"/>
+    <w:lsdException w:name="Medium Grid 2 Accent 5" w:uiPriority="68"/>
+    <w:lsdException w:name="Medium Grid 3 Accent 5" w:uiPriority="69"/>
+    <w:lsdException w:name="Dark List Accent 5" w:uiPriority="70"/>
+    <w:lsdException w:name="Colorful Shading Accent 5" w:uiPriority="71"/>
+    <w:lsdException w:name="Colorful List Accent 5" w:uiPriority="72"/>
+    <w:lsdException w:name="Colorful Grid Accent 5" w:uiPriority="73"/>
+    <w:lsdException w:name="Light Shading Accent 6" w:uiPriority="60"/>
+    <w:lsdException w:name="Light List Accent 6" w:uiPriority="61"/>
+    <w:lsdException w:name="Light Grid Accent 6" w:uiPriority="62"/>
+    <w:lsdException w:name="Medium Shading 1 Accent 6" w:uiPriority="63"/>
+    <w:lsdException w:name="Medium Shading 2 Accent 6" w:uiPriority="64"/>
+    <w:lsdException w:name="Medium List 1 Accent 6" w:uiPriority="65"/>
+    <w:lsdException w:name="Medium List 2 Accent 6" w:uiPriority="66"/>
+    <w:lsdException w:name="Medium Grid 1 Accent 6" w:uiPriority="67"/>
+    <w:lsdException w:name="Medium Grid 2 Accent 6" w:uiPriority="68"/>
+    <w:lsdException w:name="Medium Grid 3 Accent 6" w:uiPriority="69"/>
+    <w:lsdException w:name="Dark List Accent 6" w:uiPriority="70"/>
+    <w:lsdException w:name="Colorful Shading Accent 6" w:uiPriority="71"/>
+    <w:lsdException w:name="Colorful List Accent 6" w:uiPriority="72"/>
+    <w:lsdException w:name="Colorful Grid Accent 6" w:uiPriority="73"/>
+    <w:lsdException w:name="Subtle Emphasis" w:uiPriority="19" w:qFormat="1"/>
+    <w:lsdException w:name="Intense Emphasis" w:uiPriority="21" w:qFormat="1"/>
+    <w:lsdException w:name="Subtle Reference" w:uiPriority="31" w:qFormat="1"/>
+    <w:lsdException w:name="Intense Reference" w:uiPriority="32" w:qFormat="1"/>
+    <w:lsdException w:name="Book Title" w:uiPriority="33" w:qFormat="1"/>
+    <w:lsdException w:name="Bibliography" w:semiHidden="1" w:uiPriority="37" w:unhideWhenUsed="1"/>
+    <w:lsdException w:name="TOC Heading" w:semiHidden="1" w:uiPriority="39" w:unhideWhenUsed="1" w:qFormat="1"/>
+    <w:lsdException w:name="Grid Table 4" w:uiPriority="49"/>
+    <w:lsdException w:name="Grid Table 5 Dark" w:uiPriority="50"/>
+    <w:lsdException w:name="Grid Table 6 Colorful" w:uiPriority="51"/>
+    <w:lsdException w:name="Grid Table 7 Colorful" w:uiPriority="52"/>
+    <w:lsdException w:name="Grid Table 1 Light Accent 1" w:uiPriority="46"/>
+    <w:lsdException w:name="Grid Table 2 Accent 1" w:uiPriority="47"/>
+    <w:lsdException w:name="Grid Table 3 Accent 1" w:uiPriority="48"/>
+    <w:lsdException w:name="Grid Table 4 Accent 1" w:uiPriority="49"/>
+    <w:lsdException w:name="Grid Table 5 Dark Accent 1" w:uiPriority="50"/>
+    <w:lsdException w:name="Grid Table 6 Colorful Accent 1" w:uiPriority="51"/>
+    <w:lsdException w:name="Grid Table 7 Colorful Accent 1" w:uiPriority="52"/>
+    <w:lsdException w:name="Grid Table 1 Light Accent 2" w:uiPriority="46"/>
+    <w:lsdException w:name="Grid Table 2 Accent 2" w:uiPriority="47"/>
+    <w:lsdException w:name="Grid Table 3 Accent 2" w:uiPriority="48"/>
+    <w:lsdException w:name="Grid Table 4 Accent 2" w:uiPriority="49"/>
+    <w:lsdException w:name="Grid Table 5 Dark Accent 2" w:uiPriority="50"/>
+    <w:lsdException w:name="Grid Table 6 Colorful Accent 2" w:uiPriority="51"/>
+    <w:lsdException w:name="Grid Table 7 Colorful Accent 2" w:uiPriority="52"/>
+    <w:lsdException w:name="Grid Table 1 Light Accent 3" w:uiPriority="46"/>
+    <w:lsdException w:name="Grid Table 2 Accent 3" w:uiPriority="47"/>
+    <w:lsdException w:name="Grid Table 3 Accent 3" w:uiPriority="48"/>
+    <w:lsdException w:name="Grid Table 4 Accent 3" w:uiPriority="49"/>
+    <w:lsdException w:name="Grid Table 5 Dark Accent 3" w:uiPriority="50"/>
+    <w:lsdException w:name="Grid Table 6 Colorful Accent 3" w:uiPriority="51"/>
+    <w:lsdException w:name="Grid Table 7 Colorful Accent 3" w:uiPriority="52"/>
+    <w:lsdException w:name="Grid Table 1 Light Accent 4" w:uiPriority="46"/>
+    <w:lsdException w:name="Grid Table 2 Accent 4" w:uiPriority="47"/>
+    <w:lsdException w:name="Grid Table 3 Accent 4" w:uiPriority="48"/>
+    <w:lsdException w:name="Grid Table 4 Accent 4" w:uiPriority="49"/>
+    <w:lsdException w:name="Grid Table 5 Dark Accent 4" w:uiPriority="50"/>
+    <w:lsdException w:name="Grid Table 6 Colorful Accent 4" w:uiPriority="51"/>
+    <w:lsdException w:name="Grid Table 7 Colorful Accent 4" w:uiPriority="52"/>
+    <w:lsdException w:name="Grid Table 1 Light Accent 5" w:uiPriority="46"/>
+    <w:lsdException w:name="Grid Table 2 Accent 5" w:uiPriority="47"/>
+    <w:lsdException w:name="Grid Table 3 Accent 5" w:uiPriority="48"/>
+    <w:lsdException w:name="Grid Table 4 Accent 5" w:uiPriority="49"/>
+    <w:lsdException w:name="Grid Table 5 Dark Accent 5" w:uiPriority="50"/>
+    <w:lsdException w:name="Grid Table 6 Colorful Accent 5" w:uiPriority="51"/>
+    <w:lsdException w:name="Grid Table 7 Colorful Accent 5" w:uiPriority="52"/>
+    <w:lsdException w:name="Grid Table 1 Light Accent 6" w:uiPriority="46"/>
+    <w:lsdException w:name="Grid Table 2 Accent 6" w:uiPriority="47"/>
+    <w:lsdException w:name="Grid Table 3 Accent 6" w:uiPriority="48"/>
+    <w:lsdException w:name="Grid Table 4 Accent 6" w:uiPriority="49"/>
+    <w:lsdException w:name="Grid Table 5 Dark Accent 6" w:uiPriority="50"/>
+    <w:lsdException w:name="Grid Table 6 Colorful Accent 6" w:uiPriority="51"/>
+    <w:lsdException w:name="Grid Table 7 Colorful Accent 6" w:uiPriority="52"/>
+    <w:lsdException w:name="List Table 1 Light" w:uiPriority="46"/>
+    <w:lsdException w:name="List Table 2" w:uiPriority="47"/>
+    <w:lsdException w:name="List Table 3" w:uiPriority="48"/>
+    <w:lsdException w:name="List Table 4" w:uiPriority="49"/>
+    <w:lsdException w:name="List Table 5 Dark" w:uiPriority="50"/>
+    <w:lsdException w:name="List Table 6 Colorful" w:uiPriority="51"/>
+    <w:lsdException w:name="List Table 7 Colorful" w:uiPriority="52"/>
+    <w:lsdException w:name="List Table 1 Light Accent 1" w:uiPriority="46"/>
+    <w:lsdException w:name="List Table 2 Accent 1" w:uiPriority="47"/>
+    <w:lsdException w:name="List Table 3 Accent 1" w:uiPriority="48"/>
+    <w:lsdException w:name="List Table 4 Accent 1" w:uiPriority="49"/>
+    <w:lsdException w:name="List Table 5 Dark Accent 1" w:uiPriority="50"/>
+    <w:lsdException w:name="List Table 6 Colorful Accent 1" w:uiPriority="51"/>
+    <w:lsdException w:name="List Table 7 Colorful Accent 1" w:uiPriority="52"/>
+    <w:lsdException w:name="List Table 1 Light Accent 2" w:uiPriority="46"/>
+    <w:lsdException w:name="List Table 2 Accent 2" w:uiPriority="47"/>
+    <w:lsdException w:name="List Table 3 Accent 2" w:uiPriority="48"/>
+    <w:lsdException w:name="List Table 4 Accent 2" w:uiPriority="49"/>
+    <w:lsdException w:name="List Table 5 Dark Accent 2" w:uiPriority="50"/>
+    <w:lsdException w:name="List Table 6 Colorful Accent 2" w:uiPriority="51"/>
+    <w:lsdException w:name="List Table 7 Colorful Accent 2" w:uiPriority="52"/>
+    <w:lsdException w:name="List Table 1 Light Accent 3" w:uiPriority="46"/>
+    <w:lsdException w:name="List Table 2 Accent 3" w:uiPriority="47"/>
+    <w:lsdException w:name="List Table 3 Accent 3" w:uiPriority="48"/>
+    <w:lsdException w:name="List Table 4 Accent 3" w:uiPriority="49"/>
+    <w:lsdException w:name="List Table 5 Dark Accent 3" w:uiPriority="50"/>
+    <w:lsdException w:name="List Table 6 Colorful Accent 3" w:uiPriority="51"/>
+    <w:lsdException w:name="List Table 7 Colorful Accent 3" w:uiPriority="52"/>
+    <w:lsdException w:name="List Table 1 Light Accent 4" w:uiPriority="46"/>
+    <w:lsdException w:name="List Table 2 Accent 4" w:uiPriority="47"/>
+    <w:lsdException w:name="List Table 3 Accent 4" w:uiPriority="48"/>
+    <w:lsdException w:name="List Table 4 Accent 4" w:uiPriority="49"/>
+    <w:lsdException w:name="List Table 5 Dark Accent 4" w:uiPriority="50"/>
+    <w:lsdException w:name="List Table 6 Colorful Accent 4" w:uiPriority="51"/>
+    <w:lsdException w:name="List Table 7 Colorful Accent 4" w:uiPriority="52"/>
+    <w:lsdException w:name="List Table 1 Light Accent 5" w:uiPriority="46"/>
+    <w:lsdException w:name="List Table 2 Accent 5" w:uiPriority="47"/>
+    <w:lsdException w:name="List Table 3 Accent 5" w:uiPriority="48"/>
+    <w:lsdException w:name="List Table 4 Accent 5" w:uiPriority="49"/>
+    <w:lsdException w:name="List Table 5 Dark Accent 5" w:uiPriority="50"/>
+    <w:lsdException w:name="List Table 6 Colorful Accent 5" w:uiPriority="51"/>
+    <w:lsdException w:name="List Table 7 Colorful Accent 5" w:uiPriority="52"/>
+    <w:lsdException w:name="List Table 1 Light Accent 6" w:uiPriority="46"/>
+    <w:lsdException w:name="List Table 2 Accent 6" w:uiPriority="47"/>
+    <w:lsdException w:name="List Table 3 Accent 6" w:uiPriority="48"/>
+    <w:lsdException w:name="List Table 4 Accent 6" w:uiPriority="49"/>
+    <w:lsdException w:name="List Table 5 Dark Accent 6" w:uiPriority="50"/>
+    <w:lsdException w:name="List Table 6 Colorful Accent 6" w:uiPriority="51"/>
+    <w:lsdException w:name="List Table 7 Colorful Accent 6" w:uiPriority="52"/>
   </w:latentStyles>
   <w:style w:type="paragraph" w:default="1" w:styleId="Normal">
     <w:name w:val="Normal"/>

</xml_diff>